<commit_message>
update NIIS CLA to v2
</commit_message>
<xml_diff>
--- a/docs/NIIS_Contributor_Licence_Agreement.docx
+++ b/docs/NIIS_Contributor_Licence_Agreement.docx
@@ -1,6 +1,6 @@
 
 <file path=word/document.xml><?xml version="1.0" encoding="utf-8"?>
-<w:document xmlns:wpc="http://schemas.microsoft.com/office/word/2010/wordprocessingCanvas" xmlns:cx="http://schemas.microsoft.com/office/drawing/2014/chartex" xmlns:cx1="http://schemas.microsoft.com/office/drawing/2015/9/8/chartex" xmlns:cx2="http://schemas.microsoft.com/office/drawing/2015/10/21/chartex" xmlns:cx3="http://schemas.microsoft.com/office/drawing/2016/5/9/chartex" xmlns:cx4="http://schemas.microsoft.com/office/drawing/2016/5/10/chartex" xmlns:cx5="http://schemas.microsoft.com/office/drawing/2016/5/11/chartex" xmlns:cx6="http://schemas.microsoft.com/office/drawing/2016/5/12/chartex" xmlns:cx7="http://schemas.microsoft.com/office/drawing/2016/5/13/chartex" xmlns:cx8="http://schemas.microsoft.com/office/drawing/2016/5/14/chartex" xmlns:mc="http://schemas.openxmlformats.org/markup-compatibility/2006" xmlns:aink="http://schemas.microsoft.com/office/drawing/2016/ink" xmlns:am3d="http://schemas.microsoft.com/office/drawing/2017/model3d" xmlns:o="urn:schemas-microsoft-com:office:office" xmlns:r="http://schemas.openxmlformats.org/officeDocument/2006/relationships" xmlns:m="http://schemas.openxmlformats.org/officeDocument/2006/math" xmlns:v="urn:schemas-microsoft-com:vml" xmlns:wp14="http://schemas.microsoft.com/office/word/2010/wordprocessingDrawing" xmlns:wp="http://schemas.openxmlformats.org/drawingml/2006/wordprocessingDrawing" xmlns:w10="urn:schemas-microsoft-com:office:word" xmlns:w="http://schemas.openxmlformats.org/wordprocessingml/2006/main" xmlns:w14="http://schemas.microsoft.com/office/word/2010/wordml" xmlns:w15="http://schemas.microsoft.com/office/word/2012/wordml" xmlns:w16cex="http://schemas.microsoft.com/office/word/2018/wordml/cex" xmlns:w16cid="http://schemas.microsoft.com/office/word/2016/wordml/cid" xmlns:w16="http://schemas.microsoft.com/office/word/2018/wordml" xmlns:w16se="http://schemas.microsoft.com/office/word/2015/wordml/symex" xmlns:wpg="http://schemas.microsoft.com/office/word/2010/wordprocessingGroup" xmlns:wpi="http://schemas.microsoft.com/office/word/2010/wordprocessingInk" xmlns:wne="http://schemas.microsoft.com/office/word/2006/wordml" xmlns:wps="http://schemas.microsoft.com/office/word/2010/wordprocessingShape" mc:Ignorable="w14 w15 w16se w16cid w16 w16cex wp14">
+<w:document xmlns:wpc="http://schemas.microsoft.com/office/word/2010/wordprocessingCanvas" xmlns:cx="http://schemas.microsoft.com/office/drawing/2014/chartex" xmlns:cx1="http://schemas.microsoft.com/office/drawing/2015/9/8/chartex" xmlns:cx2="http://schemas.microsoft.com/office/drawing/2015/10/21/chartex" xmlns:cx3="http://schemas.microsoft.com/office/drawing/2016/5/9/chartex" xmlns:cx4="http://schemas.microsoft.com/office/drawing/2016/5/10/chartex" xmlns:cx5="http://schemas.microsoft.com/office/drawing/2016/5/11/chartex" xmlns:cx6="http://schemas.microsoft.com/office/drawing/2016/5/12/chartex" xmlns:cx7="http://schemas.microsoft.com/office/drawing/2016/5/13/chartex" xmlns:cx8="http://schemas.microsoft.com/office/drawing/2016/5/14/chartex" xmlns:mc="http://schemas.openxmlformats.org/markup-compatibility/2006" xmlns:aink="http://schemas.microsoft.com/office/drawing/2016/ink" xmlns:am3d="http://schemas.microsoft.com/office/drawing/2017/model3d" xmlns:o="urn:schemas-microsoft-com:office:office" xmlns:oel="http://schemas.microsoft.com/office/2019/extlst" xmlns:r="http://schemas.openxmlformats.org/officeDocument/2006/relationships" xmlns:m="http://schemas.openxmlformats.org/officeDocument/2006/math" xmlns:v="urn:schemas-microsoft-com:vml" xmlns:wp14="http://schemas.microsoft.com/office/word/2010/wordprocessingDrawing" xmlns:wp="http://schemas.openxmlformats.org/drawingml/2006/wordprocessingDrawing" xmlns:w10="urn:schemas-microsoft-com:office:word" xmlns:w="http://schemas.openxmlformats.org/wordprocessingml/2006/main" xmlns:w14="http://schemas.microsoft.com/office/word/2010/wordml" xmlns:w15="http://schemas.microsoft.com/office/word/2012/wordml" xmlns:w16cex="http://schemas.microsoft.com/office/word/2018/wordml/cex" xmlns:w16cid="http://schemas.microsoft.com/office/word/2016/wordml/cid" xmlns:w16="http://schemas.microsoft.com/office/word/2018/wordml" xmlns:w16sdtdh="http://schemas.microsoft.com/office/word/2020/wordml/sdtdatahash" xmlns:w16se="http://schemas.microsoft.com/office/word/2015/wordml/symex" xmlns:wpg="http://schemas.microsoft.com/office/word/2010/wordprocessingGroup" xmlns:wpi="http://schemas.microsoft.com/office/word/2010/wordprocessingInk" xmlns:wne="http://schemas.microsoft.com/office/word/2006/wordml" xmlns:wps="http://schemas.microsoft.com/office/word/2010/wordprocessingShape" mc:Ignorable="w14 w15 w16se w16cid w16 w16cex w16sdtdh wp14">
   <w:body>
     <w:p>
       <w:pPr>
@@ -10,7 +10,7 @@
         <w:rPr>
           <w:b/>
           <w:szCs w:val="19"/>
-          <w:lang w:val="en-US"/>
+          <w:lang w:val="en-GB"/>
         </w:rPr>
       </w:pPr>
     </w:p>
@@ -22,7 +22,7 @@
         <w:rPr>
           <w:b/>
           <w:szCs w:val="19"/>
-          <w:lang w:val="en-US"/>
+          <w:lang w:val="en-GB"/>
         </w:rPr>
       </w:pPr>
     </w:p>
@@ -34,7 +34,7 @@
         <w:rPr>
           <w:b/>
           <w:szCs w:val="19"/>
-          <w:lang w:val="en-US"/>
+          <w:lang w:val="en-GB"/>
         </w:rPr>
       </w:pPr>
     </w:p>
@@ -46,14 +46,14 @@
         <w:rPr>
           <w:b/>
           <w:szCs w:val="19"/>
-          <w:lang w:val="en-US"/>
+          <w:lang w:val="en-GB"/>
         </w:rPr>
       </w:pPr>
       <w:r>
         <w:rPr>
           <w:b/>
           <w:szCs w:val="19"/>
-          <w:lang w:val="en-US"/>
+          <w:lang w:val="en-GB"/>
         </w:rPr>
         <w:t>Agreement on the Transfer of Economic Copyrights and Contribution License Agreement</w:t>
       </w:r>
@@ -66,7 +66,7 @@
         <w:rPr>
           <w:b/>
           <w:szCs w:val="19"/>
-          <w:lang w:val="en-US"/>
+          <w:lang w:val="en-GB"/>
         </w:rPr>
       </w:pPr>
     </w:p>
@@ -78,14 +78,14 @@
         <w:rPr>
           <w:b/>
           <w:szCs w:val="19"/>
-          <w:lang w:val="en-US"/>
+          <w:lang w:val="en-GB"/>
         </w:rPr>
       </w:pPr>
       <w:r>
         <w:rPr>
           <w:b/>
           <w:szCs w:val="19"/>
-          <w:lang w:val="en-US"/>
+          <w:lang w:val="en-GB"/>
         </w:rPr>
         <w:t>MTÜ Nordic Institute for Interoperability Solutions (NIIS)</w:t>
       </w:r>
@@ -97,29 +97,44 @@
         <w:jc w:val="center"/>
         <w:rPr>
           <w:szCs w:val="20"/>
-          <w:lang w:val="en-US"/>
-        </w:rPr>
-      </w:pPr>
-    </w:p>
-    <w:p/>
-    <w:p/>
-    <w:p>
-      <w:pPr>
-        <w:rPr>
-          <w:szCs w:val="20"/>
-        </w:rPr>
-      </w:pPr>
-      <w:r>
-        <w:rPr>
-          <w:szCs w:val="20"/>
-        </w:rPr>
-        <w:t>Table of Contents</w:t>
-      </w:r>
+          <w:lang w:val="en-GB"/>
+        </w:rPr>
+      </w:pPr>
     </w:p>
     <w:p>
       <w:pPr>
         <w:rPr>
+          <w:lang w:val="en-GB"/>
+        </w:rPr>
+      </w:pPr>
+    </w:p>
+    <w:p>
+      <w:pPr>
+        <w:rPr>
+          <w:lang w:val="en-GB"/>
+        </w:rPr>
+      </w:pPr>
+    </w:p>
+    <w:p>
+      <w:pPr>
+        <w:rPr>
           <w:szCs w:val="20"/>
+          <w:lang w:val="en-GB"/>
+        </w:rPr>
+      </w:pPr>
+      <w:r>
+        <w:rPr>
+          <w:szCs w:val="20"/>
+          <w:lang w:val="en-GB"/>
+        </w:rPr>
+        <w:t>Table of Contents</w:t>
+      </w:r>
+    </w:p>
+    <w:p>
+      <w:pPr>
+        <w:rPr>
+          <w:szCs w:val="20"/>
+          <w:lang w:val="en-GB"/>
         </w:rPr>
       </w:pPr>
     </w:p>
@@ -131,16 +146,25 @@
           <w:noProof/>
           <w:sz w:val="24"/>
           <w:szCs w:val="24"/>
-          <w:lang w:val="en-EE" w:eastAsia="en-GB"/>
-        </w:rPr>
-      </w:pPr>
-      <w:r>
+          <w:lang w:val="en-GB" w:eastAsia="en-GB"/>
+        </w:rPr>
+      </w:pPr>
+      <w:r>
+        <w:rPr>
+          <w:lang w:val="en-GB"/>
+        </w:rPr>
         <w:fldChar w:fldCharType="begin"/>
       </w:r>
       <w:r>
+        <w:rPr>
+          <w:lang w:val="en-GB"/>
+        </w:rPr>
         <w:instrText xml:space="preserve"> TOC \o "1-1" \h \z \u </w:instrText>
       </w:r>
       <w:r>
+        <w:rPr>
+          <w:lang w:val="en-GB"/>
+        </w:rPr>
         <w:fldChar w:fldCharType="separate"/>
       </w:r>
       <w:hyperlink w:anchor="_Toc62553240" w:history="1">
@@ -149,6 +173,7 @@
             <w:rStyle w:val="Hyperlink"/>
             <w:bCs/>
             <w:noProof/>
+            <w:lang w:val="en-GB"/>
           </w:rPr>
           <w:t>1</w:t>
         </w:r>
@@ -158,7 +183,7 @@
             <w:noProof/>
             <w:sz w:val="24"/>
             <w:szCs w:val="24"/>
-            <w:lang w:val="en-EE" w:eastAsia="en-GB"/>
+            <w:lang w:val="en-GB" w:eastAsia="en-GB"/>
           </w:rPr>
           <w:tab/>
         </w:r>
@@ -166,6 +191,7 @@
           <w:rPr>
             <w:rStyle w:val="Hyperlink"/>
             <w:noProof/>
+            <w:lang w:val="en-GB"/>
           </w:rPr>
           <w:t>Definitions</w:t>
         </w:r>
@@ -173,6 +199,7 @@
           <w:rPr>
             <w:noProof/>
             <w:webHidden/>
+            <w:lang w:val="en-GB"/>
           </w:rPr>
           <w:tab/>
         </w:r>
@@ -180,6 +207,7 @@
           <w:rPr>
             <w:noProof/>
             <w:webHidden/>
+            <w:lang w:val="en-GB"/>
           </w:rPr>
           <w:fldChar w:fldCharType="begin"/>
         </w:r>
@@ -187,6 +215,7 @@
           <w:rPr>
             <w:noProof/>
             <w:webHidden/>
+            <w:lang w:val="en-GB"/>
           </w:rPr>
           <w:instrText xml:space="preserve"> PAGEREF _Toc62553240 \h </w:instrText>
         </w:r>
@@ -194,12 +223,14 @@
           <w:rPr>
             <w:noProof/>
             <w:webHidden/>
+            <w:lang w:val="en-GB"/>
           </w:rPr>
         </w:r>
         <w:r>
           <w:rPr>
             <w:noProof/>
             <w:webHidden/>
+            <w:lang w:val="en-GB"/>
           </w:rPr>
           <w:fldChar w:fldCharType="separate"/>
         </w:r>
@@ -207,6 +238,7 @@
           <w:rPr>
             <w:noProof/>
             <w:webHidden/>
+            <w:lang w:val="en-GB"/>
           </w:rPr>
           <w:t>1</w:t>
         </w:r>
@@ -214,6 +246,7 @@
           <w:rPr>
             <w:noProof/>
             <w:webHidden/>
+            <w:lang w:val="en-GB"/>
           </w:rPr>
           <w:fldChar w:fldCharType="end"/>
         </w:r>
@@ -227,7 +260,7 @@
           <w:noProof/>
           <w:sz w:val="24"/>
           <w:szCs w:val="24"/>
-          <w:lang w:val="en-EE" w:eastAsia="en-GB"/>
+          <w:lang w:val="en-GB" w:eastAsia="en-GB"/>
         </w:rPr>
       </w:pPr>
       <w:hyperlink w:anchor="_Toc62553241" w:history="1">
@@ -236,6 +269,7 @@
             <w:rStyle w:val="Hyperlink"/>
             <w:bCs/>
             <w:noProof/>
+            <w:lang w:val="en-GB"/>
           </w:rPr>
           <w:t>2</w:t>
         </w:r>
@@ -245,7 +279,7 @@
             <w:noProof/>
             <w:sz w:val="24"/>
             <w:szCs w:val="24"/>
-            <w:lang w:val="en-EE" w:eastAsia="en-GB"/>
+            <w:lang w:val="en-GB" w:eastAsia="en-GB"/>
           </w:rPr>
           <w:tab/>
         </w:r>
@@ -253,6 +287,7 @@
           <w:rPr>
             <w:rStyle w:val="Hyperlink"/>
             <w:noProof/>
+            <w:lang w:val="en-GB"/>
           </w:rPr>
           <w:t>Acceptance of the terms and conditions of this Agreement</w:t>
         </w:r>
@@ -260,6 +295,7 @@
           <w:rPr>
             <w:noProof/>
             <w:webHidden/>
+            <w:lang w:val="en-GB"/>
           </w:rPr>
           <w:tab/>
         </w:r>
@@ -267,6 +303,7 @@
           <w:rPr>
             <w:noProof/>
             <w:webHidden/>
+            <w:lang w:val="en-GB"/>
           </w:rPr>
           <w:fldChar w:fldCharType="begin"/>
         </w:r>
@@ -274,6 +311,7 @@
           <w:rPr>
             <w:noProof/>
             <w:webHidden/>
+            <w:lang w:val="en-GB"/>
           </w:rPr>
           <w:instrText xml:space="preserve"> PAGEREF _Toc62553241 \h </w:instrText>
         </w:r>
@@ -281,12 +319,14 @@
           <w:rPr>
             <w:noProof/>
             <w:webHidden/>
+            <w:lang w:val="en-GB"/>
           </w:rPr>
         </w:r>
         <w:r>
           <w:rPr>
             <w:noProof/>
             <w:webHidden/>
+            <w:lang w:val="en-GB"/>
           </w:rPr>
           <w:fldChar w:fldCharType="separate"/>
         </w:r>
@@ -294,6 +334,7 @@
           <w:rPr>
             <w:noProof/>
             <w:webHidden/>
+            <w:lang w:val="en-GB"/>
           </w:rPr>
           <w:t>2</w:t>
         </w:r>
@@ -301,6 +342,7 @@
           <w:rPr>
             <w:noProof/>
             <w:webHidden/>
+            <w:lang w:val="en-GB"/>
           </w:rPr>
           <w:fldChar w:fldCharType="end"/>
         </w:r>
@@ -314,7 +356,7 @@
           <w:noProof/>
           <w:sz w:val="24"/>
           <w:szCs w:val="24"/>
-          <w:lang w:val="en-EE" w:eastAsia="en-GB"/>
+          <w:lang w:val="en-GB" w:eastAsia="en-GB"/>
         </w:rPr>
       </w:pPr>
       <w:hyperlink w:anchor="_Toc62553242" w:history="1">
@@ -323,6 +365,7 @@
             <w:rStyle w:val="Hyperlink"/>
             <w:bCs/>
             <w:noProof/>
+            <w:lang w:val="en-GB"/>
           </w:rPr>
           <w:t>3</w:t>
         </w:r>
@@ -332,7 +375,7 @@
             <w:noProof/>
             <w:sz w:val="24"/>
             <w:szCs w:val="24"/>
-            <w:lang w:val="en-EE" w:eastAsia="en-GB"/>
+            <w:lang w:val="en-GB" w:eastAsia="en-GB"/>
           </w:rPr>
           <w:tab/>
         </w:r>
@@ -340,6 +383,7 @@
           <w:rPr>
             <w:rStyle w:val="Hyperlink"/>
             <w:noProof/>
+            <w:lang w:val="en-GB"/>
           </w:rPr>
           <w:t>Representations and warranties given by the Contributor</w:t>
         </w:r>
@@ -347,6 +391,7 @@
           <w:rPr>
             <w:noProof/>
             <w:webHidden/>
+            <w:lang w:val="en-GB"/>
           </w:rPr>
           <w:tab/>
         </w:r>
@@ -354,6 +399,7 @@
           <w:rPr>
             <w:noProof/>
             <w:webHidden/>
+            <w:lang w:val="en-GB"/>
           </w:rPr>
           <w:fldChar w:fldCharType="begin"/>
         </w:r>
@@ -361,6 +407,7 @@
           <w:rPr>
             <w:noProof/>
             <w:webHidden/>
+            <w:lang w:val="en-GB"/>
           </w:rPr>
           <w:instrText xml:space="preserve"> PAGEREF _Toc62553242 \h </w:instrText>
         </w:r>
@@ -368,12 +415,14 @@
           <w:rPr>
             <w:noProof/>
             <w:webHidden/>
+            <w:lang w:val="en-GB"/>
           </w:rPr>
         </w:r>
         <w:r>
           <w:rPr>
             <w:noProof/>
             <w:webHidden/>
+            <w:lang w:val="en-GB"/>
           </w:rPr>
           <w:fldChar w:fldCharType="separate"/>
         </w:r>
@@ -381,6 +430,7 @@
           <w:rPr>
             <w:noProof/>
             <w:webHidden/>
+            <w:lang w:val="en-GB"/>
           </w:rPr>
           <w:t>2</w:t>
         </w:r>
@@ -388,6 +438,7 @@
           <w:rPr>
             <w:noProof/>
             <w:webHidden/>
+            <w:lang w:val="en-GB"/>
           </w:rPr>
           <w:fldChar w:fldCharType="end"/>
         </w:r>
@@ -401,7 +452,7 @@
           <w:noProof/>
           <w:sz w:val="24"/>
           <w:szCs w:val="24"/>
-          <w:lang w:val="en-EE" w:eastAsia="en-GB"/>
+          <w:lang w:val="en-GB" w:eastAsia="en-GB"/>
         </w:rPr>
       </w:pPr>
       <w:hyperlink w:anchor="_Toc62553243" w:history="1">
@@ -410,6 +461,7 @@
             <w:rStyle w:val="Hyperlink"/>
             <w:bCs/>
             <w:noProof/>
+            <w:lang w:val="en-GB"/>
           </w:rPr>
           <w:t>4</w:t>
         </w:r>
@@ -419,7 +471,7 @@
             <w:noProof/>
             <w:sz w:val="24"/>
             <w:szCs w:val="24"/>
-            <w:lang w:val="en-EE" w:eastAsia="en-GB"/>
+            <w:lang w:val="en-GB" w:eastAsia="en-GB"/>
           </w:rPr>
           <w:tab/>
         </w:r>
@@ -427,6 +479,7 @@
           <w:rPr>
             <w:rStyle w:val="Hyperlink"/>
             <w:noProof/>
+            <w:lang w:val="en-GB"/>
           </w:rPr>
           <w:t>Transfer of Economic Copyrights and License</w:t>
         </w:r>
@@ -434,6 +487,7 @@
           <w:rPr>
             <w:noProof/>
             <w:webHidden/>
+            <w:lang w:val="en-GB"/>
           </w:rPr>
           <w:tab/>
         </w:r>
@@ -441,6 +495,7 @@
           <w:rPr>
             <w:noProof/>
             <w:webHidden/>
+            <w:lang w:val="en-GB"/>
           </w:rPr>
           <w:fldChar w:fldCharType="begin"/>
         </w:r>
@@ -448,6 +503,7 @@
           <w:rPr>
             <w:noProof/>
             <w:webHidden/>
+            <w:lang w:val="en-GB"/>
           </w:rPr>
           <w:instrText xml:space="preserve"> PAGEREF _Toc62553243 \h </w:instrText>
         </w:r>
@@ -455,12 +511,14 @@
           <w:rPr>
             <w:noProof/>
             <w:webHidden/>
+            <w:lang w:val="en-GB"/>
           </w:rPr>
         </w:r>
         <w:r>
           <w:rPr>
             <w:noProof/>
             <w:webHidden/>
+            <w:lang w:val="en-GB"/>
           </w:rPr>
           <w:fldChar w:fldCharType="separate"/>
         </w:r>
@@ -468,6 +526,7 @@
           <w:rPr>
             <w:noProof/>
             <w:webHidden/>
+            <w:lang w:val="en-GB"/>
           </w:rPr>
           <w:t>2</w:t>
         </w:r>
@@ -475,6 +534,7 @@
           <w:rPr>
             <w:noProof/>
             <w:webHidden/>
+            <w:lang w:val="en-GB"/>
           </w:rPr>
           <w:fldChar w:fldCharType="end"/>
         </w:r>
@@ -488,7 +548,7 @@
           <w:noProof/>
           <w:sz w:val="24"/>
           <w:szCs w:val="24"/>
-          <w:lang w:val="en-EE" w:eastAsia="en-GB"/>
+          <w:lang w:val="en-GB" w:eastAsia="en-GB"/>
         </w:rPr>
       </w:pPr>
       <w:hyperlink w:anchor="_Toc62553244" w:history="1">
@@ -497,6 +557,7 @@
             <w:rStyle w:val="Hyperlink"/>
             <w:bCs/>
             <w:noProof/>
+            <w:lang w:val="en-GB"/>
           </w:rPr>
           <w:t>5</w:t>
         </w:r>
@@ -506,7 +567,7 @@
             <w:noProof/>
             <w:sz w:val="24"/>
             <w:szCs w:val="24"/>
-            <w:lang w:val="en-EE" w:eastAsia="en-GB"/>
+            <w:lang w:val="en-GB" w:eastAsia="en-GB"/>
           </w:rPr>
           <w:tab/>
         </w:r>
@@ -514,6 +575,7 @@
           <w:rPr>
             <w:rStyle w:val="Hyperlink"/>
             <w:noProof/>
+            <w:lang w:val="en-GB"/>
           </w:rPr>
           <w:t>Miscellaneous</w:t>
         </w:r>
@@ -521,6 +583,7 @@
           <w:rPr>
             <w:noProof/>
             <w:webHidden/>
+            <w:lang w:val="en-GB"/>
           </w:rPr>
           <w:tab/>
         </w:r>
@@ -528,6 +591,7 @@
           <w:rPr>
             <w:noProof/>
             <w:webHidden/>
+            <w:lang w:val="en-GB"/>
           </w:rPr>
           <w:fldChar w:fldCharType="begin"/>
         </w:r>
@@ -535,6 +599,7 @@
           <w:rPr>
             <w:noProof/>
             <w:webHidden/>
+            <w:lang w:val="en-GB"/>
           </w:rPr>
           <w:instrText xml:space="preserve"> PAGEREF _Toc62553244 \h </w:instrText>
         </w:r>
@@ -542,12 +607,14 @@
           <w:rPr>
             <w:noProof/>
             <w:webHidden/>
+            <w:lang w:val="en-GB"/>
           </w:rPr>
         </w:r>
         <w:r>
           <w:rPr>
             <w:noProof/>
             <w:webHidden/>
+            <w:lang w:val="en-GB"/>
           </w:rPr>
           <w:fldChar w:fldCharType="separate"/>
         </w:r>
@@ -555,6 +622,7 @@
           <w:rPr>
             <w:noProof/>
             <w:webHidden/>
+            <w:lang w:val="en-GB"/>
           </w:rPr>
           <w:t>3</w:t>
         </w:r>
@@ -562,6 +630,7 @@
           <w:rPr>
             <w:noProof/>
             <w:webHidden/>
+            <w:lang w:val="en-GB"/>
           </w:rPr>
           <w:fldChar w:fldCharType="end"/>
         </w:r>
@@ -575,7 +644,7 @@
           <w:noProof/>
           <w:sz w:val="24"/>
           <w:szCs w:val="24"/>
-          <w:lang w:val="en-EE" w:eastAsia="en-GB"/>
+          <w:lang w:val="en-GB" w:eastAsia="en-GB"/>
         </w:rPr>
       </w:pPr>
       <w:hyperlink w:anchor="_Toc62553245" w:history="1">
@@ -584,6 +653,7 @@
             <w:rStyle w:val="Hyperlink"/>
             <w:bCs/>
             <w:noProof/>
+            <w:lang w:val="en-GB"/>
           </w:rPr>
           <w:t>6</w:t>
         </w:r>
@@ -593,7 +663,7 @@
             <w:noProof/>
             <w:sz w:val="24"/>
             <w:szCs w:val="24"/>
-            <w:lang w:val="en-EE" w:eastAsia="en-GB"/>
+            <w:lang w:val="en-GB" w:eastAsia="en-GB"/>
           </w:rPr>
           <w:tab/>
         </w:r>
@@ -601,6 +671,7 @@
           <w:rPr>
             <w:rStyle w:val="Hyperlink"/>
             <w:noProof/>
+            <w:lang w:val="en-GB"/>
           </w:rPr>
           <w:t>Signatures</w:t>
         </w:r>
@@ -608,6 +679,7 @@
           <w:rPr>
             <w:noProof/>
             <w:webHidden/>
+            <w:lang w:val="en-GB"/>
           </w:rPr>
           <w:tab/>
         </w:r>
@@ -615,6 +687,7 @@
           <w:rPr>
             <w:noProof/>
             <w:webHidden/>
+            <w:lang w:val="en-GB"/>
           </w:rPr>
           <w:fldChar w:fldCharType="begin"/>
         </w:r>
@@ -622,6 +695,7 @@
           <w:rPr>
             <w:noProof/>
             <w:webHidden/>
+            <w:lang w:val="en-GB"/>
           </w:rPr>
           <w:instrText xml:space="preserve"> PAGEREF _Toc62553245 \h </w:instrText>
         </w:r>
@@ -629,12 +703,14 @@
           <w:rPr>
             <w:noProof/>
             <w:webHidden/>
+            <w:lang w:val="en-GB"/>
           </w:rPr>
         </w:r>
         <w:r>
           <w:rPr>
             <w:noProof/>
             <w:webHidden/>
+            <w:lang w:val="en-GB"/>
           </w:rPr>
           <w:fldChar w:fldCharType="separate"/>
         </w:r>
@@ -642,6 +718,7 @@
           <w:rPr>
             <w:noProof/>
             <w:webHidden/>
+            <w:lang w:val="en-GB"/>
           </w:rPr>
           <w:t>4</w:t>
         </w:r>
@@ -649,6 +726,7 @@
           <w:rPr>
             <w:noProof/>
             <w:webHidden/>
+            <w:lang w:val="en-GB"/>
           </w:rPr>
           <w:fldChar w:fldCharType="end"/>
         </w:r>
@@ -657,8 +735,14 @@
     <w:p>
       <w:pPr>
         <w:pStyle w:val="TOC1"/>
-      </w:pPr>
-      <w:r>
+        <w:rPr>
+          <w:lang w:val="en-GB"/>
+        </w:rPr>
+      </w:pPr>
+      <w:r>
+        <w:rPr>
+          <w:lang w:val="en-GB"/>
+        </w:rPr>
         <w:fldChar w:fldCharType="end"/>
       </w:r>
     </w:p>
@@ -668,13 +752,13 @@
         <w:rPr>
           <w:color w:val="000000"/>
           <w:szCs w:val="20"/>
-          <w:lang w:val="en-US"/>
+          <w:lang w:val="en-GB"/>
         </w:rPr>
       </w:pPr>
       <w:r>
         <w:rPr>
           <w:szCs w:val="20"/>
-          <w:lang w:val="en-US"/>
+          <w:lang w:val="en-GB"/>
         </w:rPr>
         <w:t>This Agreement on the Transfer of the Economic Copyrights and</w:t>
       </w:r>
@@ -682,27 +766,27 @@
         <w:rPr>
           <w:b/>
           <w:szCs w:val="20"/>
-          <w:lang w:val="en-US"/>
+          <w:lang w:val="en-GB"/>
         </w:rPr>
         <w:t xml:space="preserve"> </w:t>
       </w:r>
       <w:r>
         <w:rPr>
           <w:szCs w:val="20"/>
-          <w:lang w:val="en-US"/>
+          <w:lang w:val="en-GB"/>
         </w:rPr>
         <w:t>Contribution License Agreement (</w:t>
       </w:r>
       <w:r>
         <w:rPr>
-          <w:lang w:val="en-US"/>
+          <w:lang w:val="en-GB"/>
         </w:rPr>
         <w:t>hereinafter</w:t>
       </w:r>
       <w:r>
         <w:rPr>
           <w:szCs w:val="20"/>
-          <w:lang w:val="en-US"/>
+          <w:lang w:val="en-GB"/>
         </w:rPr>
         <w:t xml:space="preserve"> referred to as the "</w:t>
       </w:r>
@@ -710,14 +794,14 @@
         <w:rPr>
           <w:b/>
           <w:szCs w:val="20"/>
-          <w:lang w:val="en-US"/>
+          <w:lang w:val="en-GB"/>
         </w:rPr>
         <w:t>Agreement</w:t>
       </w:r>
       <w:r>
         <w:rPr>
           <w:szCs w:val="20"/>
-          <w:lang w:val="en-US"/>
+          <w:lang w:val="en-GB"/>
         </w:rPr>
         <w:t xml:space="preserve">") is agreed to by </w:t>
       </w:r>
@@ -725,14 +809,14 @@
         <w:rPr>
           <w:b/>
           <w:szCs w:val="20"/>
-          <w:lang w:val="en-US"/>
+          <w:lang w:val="en-GB"/>
         </w:rPr>
         <w:t>NIIS</w:t>
       </w:r>
       <w:r>
         <w:rPr>
           <w:szCs w:val="20"/>
-          <w:lang w:val="en-US"/>
+          <w:lang w:val="en-GB"/>
         </w:rPr>
         <w:t xml:space="preserve"> (</w:t>
       </w:r>
@@ -740,7 +824,7 @@
         <w:rPr>
           <w:color w:val="000000"/>
           <w:szCs w:val="20"/>
-          <w:lang w:val="en-US"/>
+          <w:lang w:val="en-GB"/>
         </w:rPr>
         <w:t xml:space="preserve">MTÜ Nordic Institute for Interoperability Solutions, Estonian registry code: </w:t>
       </w:r>
@@ -750,7 +834,7 @@
           <w:color w:val="000000"/>
           <w:szCs w:val="20"/>
           <w:shd w:val="clear" w:color="auto" w:fill="FFFFFF"/>
-          <w:lang w:val="en-US"/>
+          <w:lang w:val="en-GB"/>
         </w:rPr>
         <w:t>80419486)</w:t>
       </w:r>
@@ -758,32 +842,44 @@
         <w:rPr>
           <w:color w:val="000000"/>
           <w:szCs w:val="20"/>
-          <w:lang w:val="en-US"/>
+          <w:lang w:val="en-GB"/>
         </w:rPr>
         <w:t xml:space="preserve">, with its registered seat at </w:t>
       </w:r>
+      <w:proofErr w:type="spellStart"/>
       <w:r>
         <w:rPr>
           <w:bCs/>
           <w:color w:val="000000"/>
           <w:szCs w:val="20"/>
           <w:shd w:val="clear" w:color="auto" w:fill="FFFFFF"/>
-          <w:lang w:val="en-US"/>
-        </w:rPr>
-        <w:t>Hobujaama Str. 4, 10151, Tallinn, Harju County, Estonia</w:t>
-      </w:r>
-      <w:r>
-        <w:rPr>
+          <w:lang w:val="en-GB"/>
+        </w:rPr>
+        <w:t>Hobujaama</w:t>
+      </w:r>
+      <w:proofErr w:type="spellEnd"/>
+      <w:r>
+        <w:rPr>
+          <w:bCs/>
           <w:color w:val="000000"/>
           <w:szCs w:val="20"/>
-          <w:lang w:val="en-US"/>
+          <w:shd w:val="clear" w:color="auto" w:fill="FFFFFF"/>
+          <w:lang w:val="en-GB"/>
+        </w:rPr>
+        <w:t xml:space="preserve"> Str. 4, 10151, Tallinn, Harju County, Estonia</w:t>
+      </w:r>
+      <w:r>
+        <w:rPr>
+          <w:color w:val="000000"/>
+          <w:szCs w:val="20"/>
+          <w:lang w:val="en-GB"/>
         </w:rPr>
         <w:t xml:space="preserve">, </w:t>
       </w:r>
       <w:r>
         <w:rPr>
           <w:szCs w:val="20"/>
-          <w:lang w:val="en-US"/>
+          <w:lang w:val="en-GB"/>
         </w:rPr>
         <w:t>and by the party signing below (hereinafter referred to as the "</w:t>
       </w:r>
@@ -791,14 +887,14 @@
         <w:rPr>
           <w:b/>
           <w:szCs w:val="20"/>
-          <w:lang w:val="en-US"/>
+          <w:lang w:val="en-GB"/>
         </w:rPr>
         <w:t>Contributor</w:t>
       </w:r>
       <w:r>
         <w:rPr>
           <w:szCs w:val="20"/>
-          <w:lang w:val="en-US"/>
+          <w:lang w:val="en-GB"/>
         </w:rPr>
         <w:t xml:space="preserve">"), </w:t>
       </w:r>
@@ -808,13 +904,13 @@
         <w:pStyle w:val="BodyText"/>
         <w:rPr>
           <w:szCs w:val="20"/>
-          <w:lang w:val="en-US"/>
+          <w:lang w:val="en-GB"/>
         </w:rPr>
       </w:pPr>
       <w:r>
         <w:rPr>
           <w:szCs w:val="20"/>
-          <w:lang w:val="en-US"/>
+          <w:lang w:val="en-GB"/>
         </w:rPr>
         <w:t>(Hereinafter also referred to as the “</w:t>
       </w:r>
@@ -822,14 +918,14 @@
         <w:rPr>
           <w:b/>
           <w:szCs w:val="20"/>
-          <w:lang w:val="en-US"/>
+          <w:lang w:val="en-GB"/>
         </w:rPr>
         <w:t>Party</w:t>
       </w:r>
       <w:r>
         <w:rPr>
           <w:szCs w:val="20"/>
-          <w:lang w:val="en-US"/>
+          <w:lang w:val="en-GB"/>
         </w:rPr>
         <w:t>” or jointly as the “</w:t>
       </w:r>
@@ -837,14 +933,14 @@
         <w:rPr>
           <w:b/>
           <w:szCs w:val="20"/>
-          <w:lang w:val="en-US"/>
+          <w:lang w:val="en-GB"/>
         </w:rPr>
         <w:t>Parties</w:t>
       </w:r>
       <w:r>
         <w:rPr>
           <w:szCs w:val="20"/>
-          <w:lang w:val="en-US"/>
+          <w:lang w:val="en-GB"/>
         </w:rPr>
         <w:t xml:space="preserve">”), </w:t>
       </w:r>
@@ -856,16 +952,26 @@
         <w:rPr>
           <w:b/>
           <w:szCs w:val="20"/>
-          <w:lang w:val="en-US"/>
-        </w:rPr>
-      </w:pPr>
+          <w:lang w:val="en-GB"/>
+        </w:rPr>
+      </w:pPr>
+      <w:proofErr w:type="gramStart"/>
       <w:r>
         <w:rPr>
           <w:b/>
           <w:szCs w:val="20"/>
-          <w:lang w:val="en-US"/>
-        </w:rPr>
-        <w:t>Taking into account that:</w:t>
+          <w:lang w:val="en-GB"/>
+        </w:rPr>
+        <w:t>Taking into account</w:t>
+      </w:r>
+      <w:proofErr w:type="gramEnd"/>
+      <w:r>
+        <w:rPr>
+          <w:b/>
+          <w:szCs w:val="20"/>
+          <w:lang w:val="en-GB"/>
+        </w:rPr>
+        <w:t xml:space="preserve"> that:</w:t>
       </w:r>
     </w:p>
     <w:p>
@@ -876,14 +982,52 @@
           <w:numId w:val="10"/>
         </w:numPr>
         <w:rPr>
-          <w:lang w:val="en-US"/>
-        </w:rPr>
-      </w:pPr>
-      <w:r>
-        <w:rPr>
-          <w:lang w:val="en-US"/>
-        </w:rPr>
-        <w:t>NIIS is an organization acting in public interest and is located in Tallinn, Republic of Estonia,</w:t>
+          <w:lang w:val="en-GB"/>
+        </w:rPr>
+      </w:pPr>
+      <w:r>
+        <w:rPr>
+          <w:lang w:val="en-GB"/>
+        </w:rPr>
+        <w:t xml:space="preserve">NIIS is an </w:t>
+      </w:r>
+      <w:r>
+        <w:rPr>
+          <w:lang w:val="en-GB"/>
+        </w:rPr>
+        <w:t>organisation</w:t>
+      </w:r>
+      <w:r>
+        <w:rPr>
+          <w:lang w:val="en-GB"/>
+        </w:rPr>
+        <w:t xml:space="preserve"> acting in </w:t>
+      </w:r>
+      <w:r>
+        <w:rPr>
+          <w:lang w:val="en-GB"/>
+        </w:rPr>
+        <w:t xml:space="preserve">the </w:t>
+      </w:r>
+      <w:r>
+        <w:rPr>
+          <w:lang w:val="en-GB"/>
+        </w:rPr>
+        <w:t xml:space="preserve">public interest and </w:t>
+      </w:r>
+      <w:proofErr w:type="gramStart"/>
+      <w:r>
+        <w:rPr>
+          <w:lang w:val="en-GB"/>
+        </w:rPr>
+        <w:t>is located in</w:t>
+      </w:r>
+      <w:proofErr w:type="gramEnd"/>
+      <w:r>
+        <w:rPr>
+          <w:lang w:val="en-GB"/>
+        </w:rPr>
+        <w:t xml:space="preserve"> Tallinn, Republic of Estonia,</w:t>
       </w:r>
     </w:p>
     <w:p>
@@ -894,21 +1038,86 @@
           <w:numId w:val="10"/>
         </w:numPr>
         <w:rPr>
-          <w:lang w:val="en-US"/>
-        </w:rPr>
-      </w:pPr>
-      <w:r>
-        <w:rPr>
-          <w:lang w:val="en-US"/>
-        </w:rPr>
-        <w:t xml:space="preserve">The aim of NIIS is to ensure the quality, sustainability, cross-border capability of core </w:t>
-      </w:r>
-      <w:r>
-        <w:rPr>
-          <w:lang w:val="en-US"/>
+          <w:lang w:val="en-GB"/>
+        </w:rPr>
+      </w:pPr>
+      <w:r>
+        <w:rPr>
+          <w:lang w:val="en-GB"/>
+        </w:rPr>
+        <w:t xml:space="preserve">The aim of the </w:t>
+      </w:r>
+      <w:r>
+        <w:rPr>
+          <w:lang w:val="en-GB"/>
+        </w:rPr>
+        <w:t>NIIS</w:t>
+      </w:r>
+      <w:r>
+        <w:rPr>
+          <w:lang w:val="en-GB"/>
+        </w:rPr>
+        <w:t xml:space="preserve"> is</w:t>
+      </w:r>
+      <w:r>
+        <w:rPr>
+          <w:lang w:val="en-GB"/>
+        </w:rPr>
+        <w:t xml:space="preserve"> to ensure the quality, sustainability, </w:t>
+      </w:r>
+      <w:r>
+        <w:rPr>
+          <w:lang w:val="en-GB"/>
+        </w:rPr>
+        <w:t xml:space="preserve">and </w:t>
+      </w:r>
+      <w:r>
+        <w:rPr>
+          <w:lang w:val="en-GB"/>
+        </w:rPr>
+        <w:t xml:space="preserve">cross-border capability of </w:t>
+      </w:r>
+      <w:r>
+        <w:rPr>
+          <w:lang w:val="en-GB"/>
+        </w:rPr>
+        <w:t xml:space="preserve">the </w:t>
+      </w:r>
+      <w:r>
+        <w:rPr>
+          <w:lang w:val="en-GB"/>
+        </w:rPr>
+        <w:t xml:space="preserve">core </w:t>
+      </w:r>
+      <w:r>
+        <w:rPr>
+          <w:lang w:val="en-GB"/>
         </w:rPr>
         <w:br/>
-        <w:t>e-Government infrastructure components; to save resources by the development of digital society solutions and cross-border cooperation.</w:t>
+      </w:r>
+      <w:r>
+        <w:rPr>
+          <w:lang w:val="en-GB"/>
+        </w:rPr>
+        <w:t>digital government</w:t>
+      </w:r>
+      <w:r>
+        <w:rPr>
+          <w:lang w:val="en-GB"/>
+        </w:rPr>
+        <w:t xml:space="preserve"> infrastructure components; to save resources by </w:t>
+      </w:r>
+      <w:r>
+        <w:rPr>
+          <w:lang w:val="en-GB"/>
+        </w:rPr>
+        <w:t>developing</w:t>
+      </w:r>
+      <w:r>
+        <w:rPr>
+          <w:lang w:val="en-GB"/>
+        </w:rPr>
+        <w:t xml:space="preserve"> digital society solutions and cross-border cooperation.</w:t>
       </w:r>
     </w:p>
     <w:p>
@@ -919,14 +1128,26 @@
           <w:numId w:val="10"/>
         </w:numPr>
         <w:rPr>
-          <w:lang w:val="en-US"/>
-        </w:rPr>
-      </w:pPr>
-      <w:r>
-        <w:rPr>
-          <w:lang w:val="en-US"/>
-        </w:rPr>
-        <w:t xml:space="preserve">Contributor wants to participate by contributing to the Project (see “Definitions” below) under the given terms and conditions and hereby clearly acknowledges that NIIS operates and manages its projects exclusively under the terms and conditions of its open source licenses, </w:t>
+          <w:lang w:val="en-GB"/>
+        </w:rPr>
+      </w:pPr>
+      <w:r>
+        <w:rPr>
+          <w:lang w:val="en-GB"/>
+        </w:rPr>
+        <w:t xml:space="preserve">Contributor wants to participate by contributing to the Project (see “Definitions” below) under the given terms and conditions and hereby clearly acknowledges that NIIS operates and manages its projects exclusively under the terms and conditions of its </w:t>
+      </w:r>
+      <w:r>
+        <w:rPr>
+          <w:lang w:val="en-GB"/>
+        </w:rPr>
+        <w:t>open-source</w:t>
+      </w:r>
+      <w:r>
+        <w:rPr>
+          <w:lang w:val="en-GB"/>
+        </w:rPr>
+        <w:t xml:space="preserve"> licenses, </w:t>
       </w:r>
     </w:p>
     <w:p>
@@ -934,29 +1155,43 @@
         <w:pStyle w:val="BodyText"/>
         <w:rPr>
           <w:szCs w:val="20"/>
-          <w:lang w:val="en-US"/>
+          <w:lang w:val="en-GB"/>
         </w:rPr>
       </w:pPr>
       <w:r>
         <w:rPr>
           <w:szCs w:val="20"/>
-          <w:lang w:val="en-US"/>
+          <w:lang w:val="en-GB"/>
         </w:rPr>
         <w:t xml:space="preserve">This Agreement covers and clarifies the transfer and </w:t>
       </w:r>
       <w:r>
         <w:rPr>
           <w:szCs w:val="20"/>
-          <w:lang w:val="en-US"/>
+          <w:lang w:val="en-GB"/>
         </w:rPr>
         <w:t>license</w:t>
       </w:r>
       <w:r>
         <w:rPr>
           <w:szCs w:val="20"/>
-          <w:lang w:val="en-US"/>
-        </w:rPr>
-        <w:t xml:space="preserve"> of various intellectual property rights vested in the contributions that are made by the Contributor to the open source project owned and managed by NIIS.</w:t>
+          <w:lang w:val="en-GB"/>
+        </w:rPr>
+        <w:t xml:space="preserve"> of various intellectual property rights vested in the contributions that are made by the Contributor to the </w:t>
+      </w:r>
+      <w:r>
+        <w:rPr>
+          <w:szCs w:val="20"/>
+          <w:lang w:val="en-GB"/>
+        </w:rPr>
+        <w:t>open-source</w:t>
+      </w:r>
+      <w:r>
+        <w:rPr>
+          <w:szCs w:val="20"/>
+          <w:lang w:val="en-GB"/>
+        </w:rPr>
+        <w:t xml:space="preserve"> project owned and managed by NIIS.</w:t>
       </w:r>
     </w:p>
     <w:p>
@@ -964,14 +1199,10 @@
         <w:pStyle w:val="N1"/>
         <w:rPr>
           <w:szCs w:val="20"/>
-          <w:lang w:val="en-US"/>
         </w:rPr>
       </w:pPr>
       <w:bookmarkStart w:id="0" w:name="_Toc62553240"/>
       <w:r>
-        <w:rPr>
-          <w:lang w:val="en-US"/>
-        </w:rPr>
         <w:t>Definitions</w:t>
       </w:r>
       <w:bookmarkEnd w:id="0"/>
@@ -981,21 +1212,33 @@
         <w:pStyle w:val="N2"/>
         <w:ind w:left="578" w:hanging="578"/>
         <w:rPr>
-          <w:lang w:val="en-US"/>
+          <w:lang w:val="en-GB"/>
         </w:rPr>
       </w:pPr>
       <w:r>
         <w:rPr>
           <w:b/>
-          <w:lang w:val="en-US"/>
+          <w:lang w:val="en-GB"/>
         </w:rPr>
         <w:t>„Code"</w:t>
       </w:r>
       <w:r>
         <w:rPr>
-          <w:lang w:val="en-US"/>
-        </w:rPr>
-        <w:t xml:space="preserve"> means the software code, whether in human-readable or machine-executable form, that is delivered by the Contributor to NIIS under this Agreement.</w:t>
+          <w:lang w:val="en-GB"/>
+        </w:rPr>
+        <w:t xml:space="preserve"> means the software code, whether</w:t>
+      </w:r>
+      <w:r>
+        <w:rPr>
+          <w:lang w:val="en-GB"/>
+        </w:rPr>
+        <w:t>,</w:t>
+      </w:r>
+      <w:r>
+        <w:rPr>
+          <w:lang w:val="en-GB"/>
+        </w:rPr>
+        <w:t xml:space="preserve"> in human-readable or machine-executable form, that is delivered by the Contributor to NIIS under this Agreement.</w:t>
       </w:r>
     </w:p>
     <w:p>
@@ -1003,21 +1246,59 @@
         <w:pStyle w:val="N2"/>
         <w:ind w:left="578" w:hanging="578"/>
         <w:rPr>
-          <w:lang w:val="en-US"/>
+          <w:lang w:val="en-GB"/>
         </w:rPr>
       </w:pPr>
       <w:r>
         <w:rPr>
           <w:b/>
-          <w:lang w:val="en-US"/>
+          <w:lang w:val="en-GB"/>
         </w:rPr>
         <w:t>“Employer”</w:t>
       </w:r>
       <w:r>
         <w:rPr>
-          <w:lang w:val="en-US"/>
-        </w:rPr>
-        <w:t xml:space="preserve"> means the employer of the Contributor or anyone else for whom the Contributor is acting in making the Submission, e.g. as a contractor, vendor or agent. If the Submission of the Contributor is made in the course of the work for an employer or Contributor’s employer has intellectual property rights in the Submission by contract or applicable law, the Contributor must secure permission from the employer to make the Submission before signing this Agreement. In that case, the term "Contributor" in this Agreement will also refer to the Contributor and the employer collectively. If the Contributor changes employers in the future and desires to Submit additional Submissions for the new employer, then the Contributor agrees to sign a new Agreement and secure permission from the new employer, before Submitting the Submissions.</w:t>
+          <w:lang w:val="en-GB"/>
+        </w:rPr>
+        <w:t xml:space="preserve"> means the employer of the Contributor or anyone else for whom the Contributor is acting in making the Submission, </w:t>
+      </w:r>
+      <w:proofErr w:type="gramStart"/>
+      <w:r>
+        <w:rPr>
+          <w:lang w:val="en-GB"/>
+        </w:rPr>
+        <w:t>e.g.</w:t>
+      </w:r>
+      <w:proofErr w:type="gramEnd"/>
+      <w:r>
+        <w:rPr>
+          <w:lang w:val="en-GB"/>
+        </w:rPr>
+        <w:t xml:space="preserve"> as a contractor, vendor or agent. If the </w:t>
+      </w:r>
+      <w:r>
+        <w:rPr>
+          <w:lang w:val="en-GB"/>
+        </w:rPr>
+        <w:t xml:space="preserve">Contributor's Submission is made in the course of the work for an employer or the </w:t>
+      </w:r>
+      <w:r>
+        <w:rPr>
+          <w:lang w:val="en-GB"/>
+        </w:rPr>
+        <w:t xml:space="preserve">Contributor’s employer has intellectual property rights in the Submission by contract or applicable law, the Contributor must secure permission from the employer to make the Submission before signing this Agreement. In that case, the term "Contributor" in this Agreement will also </w:t>
+      </w:r>
+      <w:r>
+        <w:rPr>
+          <w:lang w:val="en-GB"/>
+        </w:rPr>
+        <w:t>collectively refer to the Contributor and the employer</w:t>
+      </w:r>
+      <w:r>
+        <w:rPr>
+          <w:lang w:val="en-GB"/>
+        </w:rPr>
+        <w:t>. If the Contributor changes employers in the future and desires to Submit additional Submissions for the new employer, then the Contributor agrees to sign a new Agreement and secure permission from the new employer before Submitting the Submissions.</w:t>
       </w:r>
     </w:p>
     <w:p>
@@ -1025,31 +1306,43 @@
         <w:pStyle w:val="N2"/>
         <w:ind w:left="578" w:hanging="578"/>
         <w:rPr>
-          <w:lang w:val="en-US"/>
-        </w:rPr>
-      </w:pPr>
-      <w:r>
-        <w:rPr>
-          <w:lang w:val="en-US"/>
+          <w:lang w:val="en-GB"/>
+        </w:rPr>
+      </w:pPr>
+      <w:r>
+        <w:rPr>
+          <w:lang w:val="en-GB"/>
         </w:rPr>
         <w:t>„</w:t>
       </w:r>
       <w:r>
         <w:rPr>
           <w:b/>
-          <w:lang w:val="en-US"/>
+          <w:lang w:val="en-GB"/>
         </w:rPr>
         <w:t>Project</w:t>
       </w:r>
       <w:r>
         <w:rPr>
-          <w:lang w:val="en-US"/>
-        </w:rPr>
-        <w:t xml:space="preserve">" means any project under the GitHub account of NIIS (https://github.com/nordic-institute/), or any other account chosen by NIIS, which is owned and managed by NIIS (https://www.niis.org), which software is offered under an open source license approved by the Open Source Initiative (OSI) and documentation offered under a Creative Commons license </w:t>
-      </w:r>
-      <w:r>
-        <w:rPr>
-          <w:lang w:val="en-US"/>
+          <w:lang w:val="en-GB"/>
+        </w:rPr>
+        <w:t xml:space="preserve">" means any project under the GitHub account of NIIS (https://github.com/nordic-institute/) or any other account chosen by NIIS, which is owned and managed by NIIS (https://www.niis.org), which software is offered under an </w:t>
+      </w:r>
+      <w:r>
+        <w:rPr>
+          <w:lang w:val="en-GB"/>
+        </w:rPr>
+        <w:t>open-source</w:t>
+      </w:r>
+      <w:r>
+        <w:rPr>
+          <w:lang w:val="en-GB"/>
+        </w:rPr>
+        <w:t xml:space="preserve"> license approved by the Open Source Initiative (OSI) and documentation offered under a Creative Commons license </w:t>
+      </w:r>
+      <w:r>
+        <w:rPr>
+          <w:lang w:val="en-GB"/>
         </w:rPr>
         <w:lastRenderedPageBreak/>
         <w:t>(</w:t>
@@ -1058,16 +1351,54 @@
         <w:r>
           <w:rPr>
             <w:rStyle w:val="Hyperlink"/>
-            <w:lang w:val="en-US"/>
+            <w:lang w:val="en-GB"/>
           </w:rPr>
           <w:t>https://creativecommons.org/licenses</w:t>
         </w:r>
       </w:hyperlink>
       <w:r>
         <w:rPr>
-          <w:lang w:val="en-US"/>
-        </w:rPr>
-        <w:t>). At the time of signing of the Agreement the Projects include following repositories: (i) X-Road Data Exchange Layer; (ii) REST Adapter Service and (iii) XRd4J. Projects may include additional repositories not mentioned in the Agreement.</w:t>
+          <w:lang w:val="en-GB"/>
+        </w:rPr>
+        <w:t>). At the time of signing of the Agreement</w:t>
+      </w:r>
+      <w:r>
+        <w:rPr>
+          <w:lang w:val="en-GB"/>
+        </w:rPr>
+        <w:t>,</w:t>
+      </w:r>
+      <w:r>
+        <w:rPr>
+          <w:lang w:val="en-GB"/>
+        </w:rPr>
+        <w:t xml:space="preserve"> the Projects include </w:t>
+      </w:r>
+      <w:r>
+        <w:rPr>
+          <w:lang w:val="en-GB"/>
+        </w:rPr>
+        <w:t xml:space="preserve">the </w:t>
+      </w:r>
+      <w:r>
+        <w:rPr>
+          <w:lang w:val="en-GB"/>
+        </w:rPr>
+        <w:t>following repositories: (</w:t>
+      </w:r>
+      <w:proofErr w:type="spellStart"/>
+      <w:r>
+        <w:rPr>
+          <w:lang w:val="en-GB"/>
+        </w:rPr>
+        <w:t>i</w:t>
+      </w:r>
+      <w:proofErr w:type="spellEnd"/>
+      <w:r>
+        <w:rPr>
+          <w:lang w:val="en-GB"/>
+        </w:rPr>
+        <w:t>) X-Road Data Exchange Layer; (ii) REST Adapter Service and (iii) XRd4J. Projects may include additional repositories not mentioned in the Agreement.</w:t>
       </w:r>
     </w:p>
     <w:p>
@@ -1075,25 +1406,25 @@
         <w:pStyle w:val="N2"/>
         <w:ind w:left="578" w:hanging="578"/>
         <w:rPr>
-          <w:lang w:val="en-US"/>
-        </w:rPr>
-      </w:pPr>
-      <w:r>
-        <w:rPr>
-          <w:lang w:val="en-US"/>
+          <w:lang w:val="en-GB"/>
+        </w:rPr>
+      </w:pPr>
+      <w:r>
+        <w:rPr>
+          <w:lang w:val="en-GB"/>
         </w:rPr>
         <w:t>„</w:t>
       </w:r>
       <w:r>
         <w:rPr>
           <w:b/>
-          <w:lang w:val="en-US"/>
+          <w:lang w:val="en-GB"/>
         </w:rPr>
         <w:t>Submit</w:t>
       </w:r>
       <w:r>
         <w:rPr>
-          <w:lang w:val="en-US"/>
+          <w:lang w:val="en-GB"/>
         </w:rPr>
         <w:t>" is the electronic, verbal or written act of uploading, submitting, transmitting, or distributing code or other content to the Project, including but not limited to communication on electronic mailing lists, source code control Systems, and issue tracking systems that are managed by, or on behalf of, the Project for the purpose of discussing and improving that Project, but excluding communication that is conspicuously or otherwise designated in writing by the Contributor as "Not a Submission”.</w:t>
       </w:r>
@@ -1103,48 +1434,65 @@
         <w:pStyle w:val="N2"/>
         <w:ind w:left="578" w:hanging="578"/>
         <w:rPr>
-          <w:lang w:val="en-US"/>
-        </w:rPr>
-      </w:pPr>
-      <w:r>
-        <w:rPr>
-          <w:lang w:val="en-US"/>
+          <w:lang w:val="en-GB"/>
+        </w:rPr>
+      </w:pPr>
+      <w:r>
+        <w:rPr>
+          <w:lang w:val="en-GB"/>
         </w:rPr>
         <w:t>„</w:t>
       </w:r>
       <w:r>
         <w:rPr>
           <w:b/>
-          <w:lang w:val="en-US"/>
+          <w:lang w:val="en-GB"/>
         </w:rPr>
         <w:t>Submission</w:t>
       </w:r>
       <w:r>
         <w:rPr>
-          <w:lang w:val="en-US"/>
-        </w:rPr>
-        <w:t>" means the Code and/or any other copyrightable material (i.e. original work of authorship), including any modifications or additions to an existing work, that is intentionally submitted by the Contributor to NIIS, including any associated comments and documentation.</w:t>
+          <w:lang w:val="en-GB"/>
+        </w:rPr>
+        <w:t>" means the Code and/or any other copyrightable material (</w:t>
+      </w:r>
+      <w:proofErr w:type="gramStart"/>
+      <w:r>
+        <w:rPr>
+          <w:lang w:val="en-GB"/>
+        </w:rPr>
+        <w:t>i.e.</w:t>
+      </w:r>
+      <w:proofErr w:type="gramEnd"/>
+      <w:r>
+        <w:rPr>
+          <w:lang w:val="en-GB"/>
+        </w:rPr>
+        <w:t xml:space="preserve"> original work of authorship), including any modifications or additions to existing work</w:t>
+      </w:r>
+      <w:r>
+        <w:rPr>
+          <w:lang w:val="en-GB"/>
+        </w:rPr>
+        <w:t>; the Contributor intentionally submits that</w:t>
+      </w:r>
+      <w:r>
+        <w:rPr>
+          <w:lang w:val="en-GB"/>
+        </w:rPr>
+        <w:t xml:space="preserve"> to NIIS, including any associated comments and documentation.</w:t>
       </w:r>
     </w:p>
     <w:p>
       <w:pPr>
         <w:pStyle w:val="N1"/>
-        <w:rPr>
-          <w:lang w:val="en-US"/>
-        </w:rPr>
       </w:pPr>
       <w:bookmarkStart w:id="1" w:name="_Toc62553241"/>
       <w:r>
-        <w:rPr>
-          <w:lang w:val="en-US"/>
-        </w:rPr>
         <w:t>Acceptance of the terms and conditions of this Agreement</w:t>
       </w:r>
       <w:bookmarkEnd w:id="1"/>
       <w:r>
-        <w:rPr>
-          <w:lang w:val="en-US"/>
-        </w:rPr>
         <w:t xml:space="preserve"> </w:t>
       </w:r>
     </w:p>
@@ -1153,12 +1501,12 @@
         <w:pStyle w:val="N2"/>
         <w:ind w:left="578" w:hanging="578"/>
         <w:rPr>
-          <w:lang w:val="en-US"/>
-        </w:rPr>
-      </w:pPr>
-      <w:r>
-        <w:rPr>
-          <w:lang w:val="en-US"/>
+          <w:lang w:val="en-GB"/>
+        </w:rPr>
+      </w:pPr>
+      <w:r>
+        <w:rPr>
+          <w:lang w:val="en-GB"/>
         </w:rPr>
         <w:t>Contributor agrees irrevocably and unconditionally to all the terms and conditions of this Agreement before making any Submission to the Project.</w:t>
       </w:r>
@@ -1168,12 +1516,12 @@
         <w:pStyle w:val="N2"/>
         <w:ind w:left="578" w:hanging="578"/>
         <w:rPr>
-          <w:lang w:val="en-US"/>
-        </w:rPr>
-      </w:pPr>
-      <w:r>
-        <w:rPr>
-          <w:lang w:val="en-US"/>
+          <w:lang w:val="en-GB"/>
+        </w:rPr>
+      </w:pPr>
+      <w:r>
+        <w:rPr>
+          <w:lang w:val="en-GB"/>
         </w:rPr>
         <w:t>If the Submission of the Contributor is made in the course of the work for an Employer and/or Contributor’s Employer has any intellectual property rights in the Submission by contract or applicable law, the Contributor must secure permission from the Employer to make the Submission before signing this Agreement and making any Submission to the Project.</w:t>
       </w:r>
@@ -1181,15 +1529,9 @@
     <w:p>
       <w:pPr>
         <w:pStyle w:val="N1"/>
-        <w:rPr>
-          <w:lang w:val="en-US"/>
-        </w:rPr>
       </w:pPr>
       <w:bookmarkStart w:id="2" w:name="_Toc62553242"/>
       <w:r>
-        <w:rPr>
-          <w:lang w:val="en-US"/>
-        </w:rPr>
         <w:t>Representations and warranties given by the Contributor</w:t>
       </w:r>
       <w:bookmarkEnd w:id="2"/>
@@ -1199,12 +1541,12 @@
         <w:pStyle w:val="N2"/>
         <w:ind w:left="578" w:hanging="578"/>
         <w:rPr>
-          <w:lang w:val="en-US"/>
-        </w:rPr>
-      </w:pPr>
-      <w:r>
-        <w:rPr>
-          <w:lang w:val="en-US"/>
+          <w:lang w:val="en-GB"/>
+        </w:rPr>
+      </w:pPr>
+      <w:r>
+        <w:rPr>
+          <w:lang w:val="en-GB"/>
         </w:rPr>
         <w:t xml:space="preserve">Contributor warrants and represents that each of the Submissions is entirely the original work of the Contributor. </w:t>
       </w:r>
@@ -1214,26 +1556,40 @@
         <w:pStyle w:val="N2"/>
         <w:ind w:left="578" w:hanging="578"/>
         <w:rPr>
-          <w:lang w:val="en-US"/>
-        </w:rPr>
-      </w:pPr>
-      <w:r>
-        <w:rPr>
-          <w:lang w:val="en-US"/>
+          <w:lang w:val="en-GB"/>
+        </w:rPr>
+      </w:pPr>
+      <w:r>
+        <w:rPr>
+          <w:lang w:val="en-GB"/>
         </w:rPr>
         <w:t xml:space="preserve">Should the Contributor wish to Submit </w:t>
       </w:r>
       <w:r>
         <w:rPr>
-          <w:lang w:val="en-US" w:eastAsia="lv-LV"/>
+          <w:lang w:val="en-GB" w:eastAsia="lv-LV"/>
         </w:rPr>
         <w:t xml:space="preserve">materials </w:t>
       </w:r>
       <w:r>
         <w:rPr>
-          <w:lang w:val="en-US"/>
-        </w:rPr>
-        <w:t>that are not the original work of the Contributor, the Contributor may Submit them separately to the Project if the Contributor guarantees at the same time that the author of this work commits to sign with NIIS an agreement on the exact same terms and conditions as the current Agreement.</w:t>
+          <w:lang w:val="en-GB"/>
+        </w:rPr>
+        <w:t xml:space="preserve">that are not the original work of the Contributor, the Contributor may Submit them separately to the Project if the Contributor guarantees </w:t>
+      </w:r>
+      <w:proofErr w:type="gramStart"/>
+      <w:r>
+        <w:rPr>
+          <w:lang w:val="en-GB"/>
+        </w:rPr>
+        <w:t>at the same time that</w:t>
+      </w:r>
+      <w:proofErr w:type="gramEnd"/>
+      <w:r>
+        <w:rPr>
+          <w:lang w:val="en-GB"/>
+        </w:rPr>
+        <w:t xml:space="preserve"> the author of this work commits to sign with NIIS an agreement on the exact same terms and conditions as the current Agreement.</w:t>
       </w:r>
     </w:p>
     <w:p>
@@ -1241,14 +1597,14 @@
         <w:pStyle w:val="N2"/>
         <w:ind w:left="578" w:hanging="578"/>
         <w:rPr>
-          <w:lang w:val="en-US"/>
-        </w:rPr>
-      </w:pPr>
-      <w:r>
-        <w:rPr>
-          <w:lang w:val="en-US"/>
-        </w:rPr>
-        <w:t>Contributor represents that the Contributor is legally entitled to transfer the economic copyrights and to grant all the licenses referred to in this Agreement.</w:t>
+          <w:lang w:val="en-GB"/>
+        </w:rPr>
+      </w:pPr>
+      <w:r>
+        <w:rPr>
+          <w:lang w:val="en-GB"/>
+        </w:rPr>
+        <w:t>Contributor represents that the Contributor is legally entitled to transfer the economic copyrights and grant all the licenses referred to in this Agreement.</w:t>
       </w:r>
     </w:p>
     <w:p>
@@ -1256,24 +1612,24 @@
         <w:pStyle w:val="N2"/>
         <w:ind w:left="578" w:hanging="578"/>
         <w:rPr>
-          <w:lang w:val="en-US"/>
-        </w:rPr>
-      </w:pPr>
-      <w:r>
-        <w:rPr>
-          <w:lang w:val="en-US"/>
-        </w:rPr>
-        <w:t xml:space="preserve">Contributor represents that the Contributor has secured permission from its employer to make the Submission in all those cases where such Submission is made in the course of the work for Contributor’s Employer or Contributor’s Employer has any intellectual property rights in the Submission by contract or applicable law. If the Contributor is signing this Agreement on behalf of the Contributor’s Employer, the Contributor represents and warrants that the Contributor has the necessary authority to bind the listed Employer to the obligations contained in this Agreement. The Contributor is not expected to provide support for the Submission, unless the Contributor chooses </w:t>
-      </w:r>
-      <w:r>
-        <w:rPr>
-          <w:lang w:val="en-US" w:eastAsia="lv-LV"/>
+          <w:lang w:val="en-GB"/>
+        </w:rPr>
+      </w:pPr>
+      <w:r>
+        <w:rPr>
+          <w:lang w:val="en-GB"/>
+        </w:rPr>
+        <w:t xml:space="preserve">Contributor represents that the Contributor has secured permission from its employer to make the Submission in all those cases where such Submission is made in the course of the work for Contributor’s Employer or Contributor’s Employer has any intellectual property rights in the Submission by contract or applicable law. If the Contributor is signing this Agreement on behalf of the Contributor’s Employer, the Contributor represents and warrants that the Contributor has the necessary authority to bind the listed Employer to the obligations contained in this Agreement. The Contributor is not expected to provide support for the Submission unless the Contributor chooses </w:t>
+      </w:r>
+      <w:r>
+        <w:rPr>
+          <w:lang w:val="en-GB" w:eastAsia="lv-LV"/>
         </w:rPr>
         <w:t xml:space="preserve">to </w:t>
       </w:r>
       <w:r>
         <w:rPr>
-          <w:lang w:val="en-US"/>
+          <w:lang w:val="en-GB"/>
         </w:rPr>
         <w:t>do so.</w:t>
       </w:r>
@@ -1283,12 +1639,12 @@
         <w:pStyle w:val="N2"/>
         <w:ind w:left="578" w:hanging="578"/>
         <w:rPr>
-          <w:lang w:val="en-US"/>
-        </w:rPr>
-      </w:pPr>
-      <w:r>
-        <w:rPr>
-          <w:lang w:val="en-US"/>
+          <w:lang w:val="en-GB"/>
+        </w:rPr>
+      </w:pPr>
+      <w:r>
+        <w:rPr>
+          <w:lang w:val="en-GB"/>
         </w:rPr>
         <w:t>The Contributor agrees to immediately notify NIIS in writing of any facts or circumstances of which the Contributor later becomes aware that would make the representations or warranties given in this Agreement inaccurate in any respect.</w:t>
       </w:r>
@@ -1296,15 +1652,9 @@
     <w:p>
       <w:pPr>
         <w:pStyle w:val="N1"/>
-        <w:rPr>
-          <w:lang w:val="en-US"/>
-        </w:rPr>
       </w:pPr>
       <w:bookmarkStart w:id="3" w:name="_Toc62553243"/>
       <w:r>
-        <w:rPr>
-          <w:lang w:val="en-US"/>
-        </w:rPr>
         <w:t>Transfer of Economic Copyrights and License</w:t>
       </w:r>
       <w:bookmarkEnd w:id="3"/>
@@ -1314,63 +1664,89 @@
         <w:pStyle w:val="N2"/>
         <w:ind w:left="578" w:hanging="578"/>
         <w:rPr>
-          <w:lang w:val="en-US"/>
-        </w:rPr>
-      </w:pPr>
-      <w:r>
-        <w:rPr>
-          <w:lang w:val="en-US"/>
-        </w:rPr>
-        <w:t xml:space="preserve">By signing this Agreement the Contributor </w:t>
-      </w:r>
-      <w:r>
-        <w:rPr>
-          <w:lang w:val="en-US" w:eastAsia="lv-LV"/>
+          <w:lang w:val="en-GB"/>
+        </w:rPr>
+      </w:pPr>
+      <w:r>
+        <w:rPr>
+          <w:lang w:val="en-GB"/>
+        </w:rPr>
+        <w:t>By signing this Agreement</w:t>
+      </w:r>
+      <w:r>
+        <w:rPr>
+          <w:lang w:val="en-GB"/>
+        </w:rPr>
+        <w:t>,</w:t>
+      </w:r>
+      <w:r>
+        <w:rPr>
+          <w:lang w:val="en-GB"/>
+        </w:rPr>
+        <w:t xml:space="preserve"> the Contributor </w:t>
+      </w:r>
+      <w:r>
+        <w:rPr>
+          <w:lang w:val="en-GB" w:eastAsia="lv-LV"/>
         </w:rPr>
         <w:t>irrevocably</w:t>
       </w:r>
       <w:r>
         <w:rPr>
-          <w:lang w:val="en-US"/>
+          <w:lang w:val="en-GB"/>
         </w:rPr>
         <w:t xml:space="preserve"> </w:t>
       </w:r>
       <w:r>
         <w:rPr>
           <w:b/>
-          <w:lang w:val="en-US"/>
+          <w:lang w:val="en-GB"/>
         </w:rPr>
         <w:t xml:space="preserve">transfers </w:t>
       </w:r>
       <w:r>
         <w:rPr>
-          <w:lang w:val="en-US"/>
+          <w:lang w:val="en-GB"/>
         </w:rPr>
         <w:t xml:space="preserve">to NIIS all the </w:t>
       </w:r>
       <w:r>
         <w:rPr>
           <w:b/>
-          <w:lang w:val="en-US"/>
+          <w:lang w:val="en-GB"/>
         </w:rPr>
         <w:t>economic copyrights</w:t>
       </w:r>
       <w:r>
         <w:rPr>
-          <w:lang w:val="en-US"/>
+          <w:lang w:val="en-GB"/>
         </w:rPr>
         <w:t xml:space="preserve"> owned by the Contributor that are vested in the Submission (including, but not limited to, the right </w:t>
       </w:r>
       <w:r>
         <w:rPr>
           <w:shd w:val="clear" w:color="auto" w:fill="FFFFFF"/>
-          <w:lang w:val="en-US"/>
-        </w:rPr>
-        <w:t>of reproduction of the work; distribution right; right of translation of the work; right of alteration of the work; right of collections of works; right of public performance; right of exhibition of the work; right of communication of the work; right of making the work available to the public and right for the physical use and holding of the computer program for commercial purposes</w:t>
-      </w:r>
-      <w:r>
-        <w:rPr>
-          <w:lang w:val="en-US"/>
+          <w:lang w:val="en-GB"/>
+        </w:rPr>
+        <w:t xml:space="preserve">of reproduction of the work; distribution right; right of translation of the work; right of alteration of the work; right of collections of works; right of public performance; right of </w:t>
+      </w:r>
+      <w:r>
+        <w:rPr>
+          <w:shd w:val="clear" w:color="auto" w:fill="FFFFFF"/>
+          <w:lang w:val="en-GB"/>
+        </w:rPr>
+        <w:t xml:space="preserve">an </w:t>
+      </w:r>
+      <w:r>
+        <w:rPr>
+          <w:shd w:val="clear" w:color="auto" w:fill="FFFFFF"/>
+          <w:lang w:val="en-GB"/>
+        </w:rPr>
+        <w:t>exhibition of the work; right of communication of the work; right of making the work available to the public and right for the physical use and holding of the computer program for commercial purposes</w:t>
+      </w:r>
+      <w:r>
+        <w:rPr>
+          <w:lang w:val="en-GB"/>
         </w:rPr>
         <w:t xml:space="preserve">). </w:t>
       </w:r>
@@ -1380,95 +1756,157 @@
         <w:pStyle w:val="N2"/>
         <w:ind w:left="578" w:hanging="578"/>
         <w:rPr>
-          <w:lang w:val="en-US"/>
-        </w:rPr>
-      </w:pPr>
-      <w:r>
-        <w:rPr>
-          <w:lang w:val="en-US"/>
-        </w:rPr>
-        <w:t>By signing this Agreement the Contributor grants</w:t>
-      </w:r>
-      <w:r>
-        <w:rPr>
-          <w:lang w:val="en-US" w:eastAsia="lv-LV"/>
+          <w:lang w:val="en-GB"/>
+        </w:rPr>
+      </w:pPr>
+      <w:r>
+        <w:rPr>
+          <w:lang w:val="en-GB"/>
+        </w:rPr>
+        <w:t>By signing this Agreement</w:t>
+      </w:r>
+      <w:r>
+        <w:rPr>
+          <w:lang w:val="en-GB"/>
+        </w:rPr>
+        <w:t>,</w:t>
+      </w:r>
+      <w:r>
+        <w:rPr>
+          <w:lang w:val="en-GB"/>
+        </w:rPr>
+        <w:t xml:space="preserve"> the Contributor grants</w:t>
+      </w:r>
+      <w:r>
+        <w:rPr>
+          <w:lang w:val="en-GB" w:eastAsia="lv-LV"/>
         </w:rPr>
         <w:t xml:space="preserve"> NIIS a</w:t>
       </w:r>
       <w:r>
         <w:rPr>
-          <w:lang w:val="en-US"/>
+          <w:lang w:val="en-GB"/>
         </w:rPr>
         <w:t xml:space="preserve"> worldwide, exclusive, </w:t>
       </w:r>
       <w:r>
         <w:rPr>
-          <w:lang w:val="en-US" w:eastAsia="lv-LV"/>
+          <w:lang w:val="en-GB" w:eastAsia="lv-LV"/>
         </w:rPr>
         <w:t>royalty-free, irrevocable</w:t>
       </w:r>
       <w:r>
         <w:rPr>
           <w:b/>
-          <w:lang w:val="en-US" w:eastAsia="lv-LV"/>
+          <w:lang w:val="en-GB" w:eastAsia="lv-LV"/>
         </w:rPr>
         <w:t xml:space="preserve"> copyright license to use the moral copyrights of the Contributor</w:t>
       </w:r>
       <w:r>
         <w:rPr>
-          <w:lang w:val="en-US" w:eastAsia="lv-LV"/>
+          <w:lang w:val="en-GB" w:eastAsia="lv-LV"/>
         </w:rPr>
         <w:t xml:space="preserve"> vested in the Submission </w:t>
       </w:r>
       <w:r>
         <w:rPr>
-          <w:lang w:val="en-US"/>
+          <w:lang w:val="en-GB"/>
         </w:rPr>
         <w:t>(including, but not limited to, the right</w:t>
       </w:r>
       <w:r>
         <w:rPr>
           <w:shd w:val="clear" w:color="auto" w:fill="FFFFFF"/>
-          <w:lang w:val="en-US"/>
-        </w:rPr>
-        <w:t xml:space="preserve"> of authorship; right of author’s name; right of integrity of the work; right of additions to the work; right of protection of author’s honor and </w:t>
+          <w:lang w:val="en-GB"/>
+        </w:rPr>
+        <w:t xml:space="preserve"> of authorship; right of author’s name; right of </w:t>
       </w:r>
       <w:r>
         <w:rPr>
           <w:shd w:val="clear" w:color="auto" w:fill="FFFFFF"/>
-          <w:lang w:val="en-US"/>
+          <w:lang w:val="en-GB"/>
         </w:rPr>
         <w:lastRenderedPageBreak/>
-        <w:t xml:space="preserve">reputation; right of disclosure of the work; right of supplementation of the work; right to withdraw the work; the right to request that the author’s name be removed from the work which is being used) </w:t>
-      </w:r>
-      <w:r>
-        <w:rPr>
-          <w:lang w:val="en-US"/>
-        </w:rPr>
-        <w:t xml:space="preserve">and to sublicense any or all of the foregoing rights to third parties. This license has been given for 50 (fifty)-years period. This </w:t>
+        <w:t xml:space="preserve">integrity of the work; right of additions to the work; right of protection of author’s </w:t>
+      </w:r>
+      <w:r>
+        <w:rPr>
+          <w:shd w:val="clear" w:color="auto" w:fill="FFFFFF"/>
+          <w:lang w:val="en-GB"/>
+        </w:rPr>
+        <w:t>honour</w:t>
+      </w:r>
+      <w:r>
+        <w:rPr>
+          <w:shd w:val="clear" w:color="auto" w:fill="FFFFFF"/>
+          <w:lang w:val="en-GB"/>
+        </w:rPr>
+        <w:t xml:space="preserve"> and reputation; right of disclosure of the work; right of supplementation of the work; right to withdraw the work; the right to request that the author’s name be removed from the work which is being used) </w:t>
+      </w:r>
+      <w:r>
+        <w:rPr>
+          <w:lang w:val="en-GB"/>
+        </w:rPr>
+        <w:t xml:space="preserve">and to sublicense any or all of the foregoing rights to third parties. This license has been given for </w:t>
+      </w:r>
+      <w:r>
+        <w:rPr>
+          <w:lang w:val="en-GB"/>
+        </w:rPr>
+        <w:t>50 (fifty) years</w:t>
+      </w:r>
+      <w:r>
+        <w:rPr>
+          <w:lang w:val="en-GB"/>
+        </w:rPr>
+        <w:t xml:space="preserve">. This </w:t>
       </w:r>
       <w:r>
         <w:rPr>
           <w:b/>
-          <w:lang w:val="en-US"/>
+          <w:lang w:val="en-GB"/>
         </w:rPr>
         <w:t>copyright license</w:t>
       </w:r>
       <w:r>
         <w:rPr>
-          <w:lang w:val="en-US"/>
-        </w:rPr>
-        <w:t xml:space="preserve"> is an exclusive license. During the entire term of the license NIIS shall be entitled to issue sub-licenses to any third parties, including, but not limited</w:t>
-      </w:r>
-      <w:r>
-        <w:rPr>
-          <w:lang w:val="en-US" w:eastAsia="lv-LV"/>
-        </w:rPr>
-        <w:t xml:space="preserve"> to the recipients of software distributed by NIIS in frame of the Project</w:t>
-      </w:r>
-      <w:r>
-        <w:rPr>
-          <w:lang w:val="en-US"/>
+          <w:lang w:val="en-GB"/>
+        </w:rPr>
+        <w:t xml:space="preserve"> is an exclusive license. During the entire term of the license</w:t>
+      </w:r>
+      <w:r>
+        <w:rPr>
+          <w:lang w:val="en-GB"/>
+        </w:rPr>
+        <w:t>,</w:t>
+      </w:r>
+      <w:r>
+        <w:rPr>
+          <w:lang w:val="en-GB"/>
+        </w:rPr>
+        <w:t xml:space="preserve"> NIIS shall be entitled to issue sub-licenses to any third parties, including but not limited</w:t>
+      </w:r>
+      <w:r>
+        <w:rPr>
+          <w:lang w:val="en-GB" w:eastAsia="lv-LV"/>
+        </w:rPr>
+        <w:t xml:space="preserve"> to the recipients of software distributed by NIIS in </w:t>
+      </w:r>
+      <w:r>
+        <w:rPr>
+          <w:lang w:val="en-GB" w:eastAsia="lv-LV"/>
+        </w:rPr>
+        <w:t xml:space="preserve">the </w:t>
+      </w:r>
+      <w:r>
+        <w:rPr>
+          <w:lang w:val="en-GB" w:eastAsia="lv-LV"/>
+        </w:rPr>
+        <w:t>frame of the Project</w:t>
+      </w:r>
+      <w:r>
+        <w:rPr>
+          <w:lang w:val="en-GB"/>
         </w:rPr>
         <w:t xml:space="preserve">. </w:t>
       </w:r>
@@ -1478,14 +1916,14 @@
         <w:pStyle w:val="N2"/>
         <w:ind w:left="578" w:hanging="578"/>
         <w:rPr>
-          <w:lang w:val="en-US"/>
-        </w:rPr>
-      </w:pPr>
-      <w:r>
-        <w:rPr>
-          <w:lang w:val="en-US"/>
-        </w:rPr>
-        <w:t>Notwithstanding the foregoing, it is agreed between the Parties that the Contributor shall be entitled to use its own Submission for purposes that are not directly or indirectly in the contradiction with this Agreement.</w:t>
+          <w:lang w:val="en-GB"/>
+        </w:rPr>
+      </w:pPr>
+      <w:r>
+        <w:rPr>
+          <w:lang w:val="en-GB"/>
+        </w:rPr>
+        <w:t>Notwithstanding the foregoing, it is agreed between the Parties that the Contributor shall be entitled to use its Submission for purposes that are not directly or indirectly in contradiction with this Agreement.</w:t>
       </w:r>
     </w:p>
     <w:p>
@@ -1493,48 +1931,65 @@
         <w:pStyle w:val="N2"/>
         <w:ind w:left="578" w:hanging="578"/>
         <w:rPr>
-          <w:lang w:val="en-US"/>
-        </w:rPr>
-      </w:pPr>
-      <w:r>
-        <w:rPr>
-          <w:lang w:val="en-US"/>
+          <w:lang w:val="en-GB"/>
+        </w:rPr>
+      </w:pPr>
+      <w:r>
+        <w:rPr>
+          <w:lang w:val="en-GB"/>
         </w:rPr>
         <w:t xml:space="preserve">Contributor grants NIIS a worldwide, exclusive, royalty-free, irrevocable </w:t>
       </w:r>
       <w:r>
         <w:rPr>
           <w:b/>
-          <w:lang w:val="en-US"/>
+          <w:lang w:val="en-GB"/>
         </w:rPr>
         <w:t>patent license</w:t>
       </w:r>
       <w:r>
         <w:rPr>
-          <w:lang w:val="en-US"/>
-        </w:rPr>
-        <w:t xml:space="preserve"> under Contributor’s possible patent claims (if any such claims should arise) that are necessarily infringed by the Submission or the combination of the Submission with the Project to which it was Submitted to make, have made, use, offer to sell, sell and import or otherwise dispose of the Submission alone or with the Project. This license has been given for 50 (fifty)-years period.</w:t>
+          <w:lang w:val="en-GB"/>
+        </w:rPr>
+        <w:t xml:space="preserve"> under Contributor’s possible patent claims (if any such claims should arise) that are necessarily infringed by the Submission or the combination of the Submission with the Project to which it was Submitted to make, have made, use, offer to sell, </w:t>
+      </w:r>
+      <w:proofErr w:type="gramStart"/>
+      <w:r>
+        <w:rPr>
+          <w:lang w:val="en-GB"/>
+        </w:rPr>
+        <w:t>sell</w:t>
+      </w:r>
+      <w:proofErr w:type="gramEnd"/>
+      <w:r>
+        <w:rPr>
+          <w:lang w:val="en-GB"/>
+        </w:rPr>
+        <w:t xml:space="preserve"> and import or otherwise dispose of the Submission alone or with the Project. This license has been given for </w:t>
+      </w:r>
+      <w:r>
+        <w:rPr>
+          <w:lang w:val="en-GB"/>
+        </w:rPr>
+        <w:t>50 (fifty) years</w:t>
+      </w:r>
+      <w:r>
+        <w:rPr>
+          <w:lang w:val="en-GB"/>
+        </w:rPr>
+        <w:t>.</w:t>
       </w:r>
     </w:p>
     <w:p>
       <w:pPr>
         <w:pStyle w:val="N1"/>
-        <w:rPr>
-          <w:lang w:val="en-US"/>
-        </w:rPr>
       </w:pPr>
       <w:bookmarkStart w:id="4" w:name="_Toc62553244"/>
       <w:r>
-        <w:rPr>
-          <w:lang w:val="en-US"/>
-        </w:rPr>
         <w:t>Miscellaneous</w:t>
       </w:r>
       <w:bookmarkEnd w:id="4"/>
       <w:r>
-        <w:rPr>
-          <w:lang w:val="en-US"/>
-        </w:rPr>
         <w:t xml:space="preserve"> </w:t>
       </w:r>
     </w:p>
@@ -1543,14 +1998,28 @@
         <w:pStyle w:val="N2"/>
         <w:ind w:left="578" w:hanging="578"/>
         <w:rPr>
-          <w:lang w:val="en-US"/>
-        </w:rPr>
-      </w:pPr>
-      <w:r>
-        <w:rPr>
-          <w:lang w:val="en-US"/>
-        </w:rPr>
-        <w:t>This Agreement covers any and all Submissions that the Contributor now, or in the future, Submits to the Project.</w:t>
+          <w:lang w:val="en-GB"/>
+        </w:rPr>
+      </w:pPr>
+      <w:r>
+        <w:rPr>
+          <w:lang w:val="en-GB"/>
+        </w:rPr>
+        <w:t xml:space="preserve">This Agreement covers </w:t>
+      </w:r>
+      <w:proofErr w:type="gramStart"/>
+      <w:r>
+        <w:rPr>
+          <w:lang w:val="en-GB"/>
+        </w:rPr>
+        <w:t>any and all</w:t>
+      </w:r>
+      <w:proofErr w:type="gramEnd"/>
+      <w:r>
+        <w:rPr>
+          <w:lang w:val="en-GB"/>
+        </w:rPr>
+        <w:t xml:space="preserve"> Submissions that the Contributor now, or in the future, Submits to the Project.</w:t>
       </w:r>
     </w:p>
     <w:p>
@@ -1558,12 +2027,12 @@
         <w:pStyle w:val="N2"/>
         <w:ind w:left="578" w:hanging="578"/>
         <w:rPr>
-          <w:lang w:val="en-US"/>
-        </w:rPr>
-      </w:pPr>
-      <w:r>
-        <w:rPr>
-          <w:lang w:val="en-US"/>
+          <w:lang w:val="en-GB"/>
+        </w:rPr>
+      </w:pPr>
+      <w:r>
+        <w:rPr>
+          <w:lang w:val="en-GB"/>
         </w:rPr>
         <w:t>The Contributor agrees that Submissions and any other contributions to the Project and/or information about the Project and contributions may be maintained indefinitely and disclosed publicly, including the name and other information that the Contributor Submits together with the Submission.</w:t>
       </w:r>
@@ -1573,12 +2042,12 @@
         <w:pStyle w:val="N2"/>
         <w:ind w:left="578" w:hanging="578"/>
         <w:rPr>
-          <w:lang w:val="en-US"/>
-        </w:rPr>
-      </w:pPr>
-      <w:r>
-        <w:rPr>
-          <w:lang w:val="en-US"/>
+          <w:lang w:val="en-GB"/>
+        </w:rPr>
+      </w:pPr>
+      <w:r>
+        <w:rPr>
+          <w:lang w:val="en-GB"/>
         </w:rPr>
         <w:t xml:space="preserve">This Agreement shall be governed by the laws of the Republic of Estonia. The Parties mutually consent to exclusive jurisdiction in the courts of the Republic of Estonia. </w:t>
       </w:r>
@@ -1588,14 +2057,40 @@
         <w:pStyle w:val="N2"/>
         <w:ind w:left="578" w:hanging="578"/>
         <w:rPr>
-          <w:lang w:val="en-US"/>
-        </w:rPr>
-      </w:pPr>
-      <w:r>
-        <w:rPr>
-          <w:lang w:val="en-US"/>
-        </w:rPr>
-        <w:t xml:space="preserve">This Agreement forms the entire agreement between the Parties and it supersedes any and all prior agreements, understandings or communications, written or oral, between the Parties relating to the subject matter hereof. </w:t>
+          <w:lang w:val="en-GB"/>
+        </w:rPr>
+      </w:pPr>
+      <w:r>
+        <w:rPr>
+          <w:lang w:val="en-GB"/>
+        </w:rPr>
+        <w:t>This Agreement forms the entire agreement between the Parties</w:t>
+      </w:r>
+      <w:r>
+        <w:rPr>
+          <w:lang w:val="en-GB"/>
+        </w:rPr>
+        <w:t xml:space="preserve"> and </w:t>
+      </w:r>
+      <w:r>
+        <w:rPr>
+          <w:lang w:val="en-GB"/>
+        </w:rPr>
+        <w:t xml:space="preserve">supersedes </w:t>
+      </w:r>
+      <w:proofErr w:type="gramStart"/>
+      <w:r>
+        <w:rPr>
+          <w:lang w:val="en-GB"/>
+        </w:rPr>
+        <w:t>any and all</w:t>
+      </w:r>
+      <w:proofErr w:type="gramEnd"/>
+      <w:r>
+        <w:rPr>
+          <w:lang w:val="en-GB"/>
+        </w:rPr>
+        <w:t xml:space="preserve"> prior agreements, understandings or communications, written or oral, between the Parties relating to the subject matter hereof. </w:t>
       </w:r>
     </w:p>
     <w:p>
@@ -1603,14 +2098,26 @@
         <w:pStyle w:val="N2"/>
         <w:ind w:left="578" w:hanging="578"/>
         <w:rPr>
-          <w:lang w:val="en-US"/>
-        </w:rPr>
-      </w:pPr>
-      <w:r>
-        <w:rPr>
-          <w:lang w:val="en-US"/>
-        </w:rPr>
-        <w:t>This Agreement may be assigned by NIIS to any third persons.</w:t>
+          <w:lang w:val="en-GB"/>
+        </w:rPr>
+      </w:pPr>
+      <w:r>
+        <w:rPr>
+          <w:lang w:val="en-GB"/>
+        </w:rPr>
+        <w:t xml:space="preserve">This Agreement may be assigned by NIIS to any third </w:t>
+      </w:r>
+      <w:r>
+        <w:rPr>
+          <w:lang w:val="en-GB"/>
+        </w:rPr>
+        <w:t>person</w:t>
+      </w:r>
+      <w:r>
+        <w:rPr>
+          <w:lang w:val="en-GB"/>
+        </w:rPr>
+        <w:t>.</w:t>
       </w:r>
     </w:p>
     <w:p>
@@ -1618,12 +2125,12 @@
         <w:pStyle w:val="N2"/>
         <w:ind w:left="578" w:hanging="578"/>
         <w:rPr>
-          <w:lang w:val="en-US"/>
-        </w:rPr>
-      </w:pPr>
-      <w:r>
-        <w:rPr>
-          <w:lang w:val="en-US"/>
+          <w:lang w:val="en-GB"/>
+        </w:rPr>
+      </w:pPr>
+      <w:r>
+        <w:rPr>
+          <w:lang w:val="en-GB"/>
         </w:rPr>
         <w:t>This Agreement is effective as of the latest signature date below.</w:t>
       </w:r>
@@ -1633,7 +2140,7 @@
         <w:pStyle w:val="BodyText"/>
         <w:rPr>
           <w:szCs w:val="20"/>
-          <w:lang w:val="en-US"/>
+          <w:lang w:val="en-GB"/>
         </w:rPr>
       </w:pPr>
     </w:p>
@@ -1643,14 +2150,14 @@
         <w:rPr>
           <w:b/>
           <w:szCs w:val="20"/>
-          <w:lang w:val="en-US"/>
+          <w:lang w:val="en-GB"/>
         </w:rPr>
       </w:pPr>
       <w:r>
         <w:rPr>
           <w:b/>
           <w:szCs w:val="20"/>
-          <w:lang w:val="en-US"/>
+          <w:lang w:val="en-GB"/>
         </w:rPr>
         <w:t>By signing</w:t>
       </w:r>
@@ -1658,7 +2165,7 @@
         <w:rPr>
           <w:b/>
           <w:szCs w:val="20"/>
-          <w:lang w:val="en-US"/>
+          <w:lang w:val="en-GB"/>
         </w:rPr>
         <w:t xml:space="preserve"> (page 4)</w:t>
       </w:r>
@@ -1666,7 +2173,7 @@
         <w:rPr>
           <w:b/>
           <w:szCs w:val="20"/>
-          <w:lang w:val="en-US"/>
+          <w:lang w:val="en-GB"/>
         </w:rPr>
         <w:t>, the Contributor irrevocably and unconditionally accepts and agrees to the terms and conditions of this Agreement on Transfer of Economic Copyright and Contribution Licenses Agreement for the present and future Submissions to NIIS.</w:t>
       </w:r>
@@ -1680,12 +2187,14 @@
         <w:rPr>
           <w:b/>
           <w:szCs w:val="20"/>
+          <w:lang w:val="en-GB"/>
         </w:rPr>
       </w:pPr>
       <w:r>
         <w:rPr>
           <w:b/>
           <w:szCs w:val="20"/>
+          <w:lang w:val="en-GB"/>
         </w:rPr>
         <w:br w:type="page"/>
       </w:r>
@@ -1700,17 +2209,8 @@
       </w:pPr>
       <w:bookmarkStart w:id="5" w:name="_Toc62553245"/>
       <w:r>
-        <w:rPr>
-          <w:lang w:val="en-US"/>
-        </w:rPr>
         <w:lastRenderedPageBreak/>
-        <w:t>Signature</w:t>
-      </w:r>
-      <w:r>
-        <w:rPr>
-          <w:lang w:val="en-US"/>
-        </w:rPr>
-        <w:t>s</w:t>
+        <w:t>Signatures</w:t>
       </w:r>
       <w:bookmarkEnd w:id="5"/>
     </w:p>
@@ -1721,7 +2221,7 @@
           <w:i/>
           <w:color w:val="FF0000"/>
           <w:szCs w:val="20"/>
-          <w:lang w:val="en-US"/>
+          <w:lang w:val="en-GB"/>
         </w:rPr>
       </w:pPr>
       <w:r>
@@ -1729,7 +2229,7 @@
           <w:i/>
           <w:color w:val="FF0000"/>
           <w:szCs w:val="20"/>
-          <w:lang w:val="en-US"/>
+          <w:lang w:val="en-GB"/>
         </w:rPr>
         <w:t xml:space="preserve">Please select one of the options below and sign as indicated. </w:t>
       </w:r>
@@ -1739,27 +2239,41 @@
         <w:pStyle w:val="BodyText"/>
         <w:rPr>
           <w:szCs w:val="20"/>
-          <w:lang w:val="en-US"/>
+          <w:lang w:val="en-GB"/>
         </w:rPr>
       </w:pPr>
       <w:r>
         <w:rPr>
           <w:szCs w:val="20"/>
-          <w:lang w:val="en-US"/>
-        </w:rPr>
-        <w:t xml:space="preserve">1) I have sole ownership of intellectual property rights to my Submissions </w:t>
+          <w:lang w:val="en-GB"/>
+        </w:rPr>
+        <w:t>1) I have sole ownership of intellectual property rights to my Submissions</w:t>
       </w:r>
       <w:r>
         <w:rPr>
           <w:szCs w:val="20"/>
-          <w:lang w:val="en-US" w:eastAsia="lv-LV"/>
+          <w:lang w:val="en-GB"/>
+        </w:rPr>
+        <w:t>,</w:t>
+      </w:r>
+      <w:r>
+        <w:rPr>
+          <w:szCs w:val="20"/>
+          <w:lang w:val="en-GB"/>
+        </w:rPr>
+        <w:t xml:space="preserve"> </w:t>
+      </w:r>
+      <w:r>
+        <w:rPr>
+          <w:szCs w:val="20"/>
+          <w:lang w:val="en-GB" w:eastAsia="lv-LV"/>
         </w:rPr>
         <w:t xml:space="preserve">and </w:t>
       </w:r>
       <w:r>
         <w:rPr>
           <w:szCs w:val="20"/>
-          <w:lang w:val="en-US"/>
+          <w:lang w:val="en-GB"/>
         </w:rPr>
         <w:t>I am not making any Submissions in the course of work for my Employer.</w:t>
       </w:r>
@@ -1769,7 +2283,7 @@
         <w:pStyle w:val="BodyText"/>
         <w:rPr>
           <w:szCs w:val="20"/>
-          <w:lang w:val="en-US"/>
+          <w:lang w:val="en-GB"/>
         </w:rPr>
       </w:pPr>
     </w:p>
@@ -1804,14 +2318,14 @@
               <w:rPr>
                 <w:b/>
                 <w:szCs w:val="20"/>
-                <w:lang w:val="en-US"/>
+                <w:lang w:val="en-GB"/>
               </w:rPr>
             </w:pPr>
             <w:r>
               <w:rPr>
                 <w:b/>
                 <w:szCs w:val="20"/>
-                <w:lang w:val="en-US"/>
+                <w:lang w:val="en-GB"/>
               </w:rPr>
               <w:t>Name ("Contributor"):</w:t>
             </w:r>
@@ -1826,7 +2340,7 @@
               <w:pStyle w:val="BodyText"/>
               <w:rPr>
                 <w:szCs w:val="20"/>
-                <w:lang w:val="en-US"/>
+                <w:lang w:val="en-GB"/>
               </w:rPr>
             </w:pPr>
           </w:p>
@@ -1845,14 +2359,14 @@
               <w:rPr>
                 <w:b/>
                 <w:szCs w:val="20"/>
-                <w:lang w:val="en-US"/>
+                <w:lang w:val="en-GB"/>
               </w:rPr>
             </w:pPr>
             <w:r>
               <w:rPr>
                 <w:b/>
                 <w:szCs w:val="20"/>
-                <w:lang w:val="en-US"/>
+                <w:lang w:val="en-GB"/>
               </w:rPr>
               <w:t>Personal identification code/date of birth:</w:t>
             </w:r>
@@ -1867,7 +2381,7 @@
               <w:pStyle w:val="BodyText"/>
               <w:rPr>
                 <w:szCs w:val="20"/>
-                <w:lang w:val="en-US"/>
+                <w:lang w:val="en-GB"/>
               </w:rPr>
             </w:pPr>
           </w:p>
@@ -1885,13 +2399,13 @@
               <w:jc w:val="left"/>
               <w:rPr>
                 <w:szCs w:val="20"/>
-                <w:lang w:val="en-US"/>
+                <w:lang w:val="en-GB"/>
               </w:rPr>
             </w:pPr>
             <w:r>
               <w:rPr>
                 <w:szCs w:val="20"/>
-                <w:lang w:val="en-US"/>
+                <w:lang w:val="en-GB"/>
               </w:rPr>
               <w:t>E-mail:</w:t>
             </w:r>
@@ -1906,7 +2420,7 @@
               <w:pStyle w:val="BodyText"/>
               <w:rPr>
                 <w:szCs w:val="20"/>
-                <w:lang w:val="en-US"/>
+                <w:lang w:val="en-GB"/>
               </w:rPr>
             </w:pPr>
           </w:p>
@@ -1924,13 +2438,13 @@
               <w:jc w:val="left"/>
               <w:rPr>
                 <w:szCs w:val="20"/>
-                <w:lang w:val="en-US"/>
+                <w:lang w:val="en-GB"/>
               </w:rPr>
             </w:pPr>
             <w:r>
               <w:rPr>
                 <w:szCs w:val="20"/>
-                <w:lang w:val="en-US"/>
+                <w:lang w:val="en-GB"/>
               </w:rPr>
               <w:t xml:space="preserve">Postal address: </w:t>
             </w:r>
@@ -1945,7 +2459,7 @@
               <w:pStyle w:val="BodyText"/>
               <w:rPr>
                 <w:szCs w:val="20"/>
-                <w:lang w:val="en-US"/>
+                <w:lang w:val="en-GB"/>
               </w:rPr>
             </w:pPr>
           </w:p>
@@ -1963,13 +2477,13 @@
               <w:jc w:val="left"/>
               <w:rPr>
                 <w:szCs w:val="20"/>
-                <w:lang w:val="en-US"/>
+                <w:lang w:val="en-GB"/>
               </w:rPr>
             </w:pPr>
             <w:r>
               <w:rPr>
                 <w:szCs w:val="20"/>
-                <w:lang w:val="en-US"/>
+                <w:lang w:val="en-GB"/>
               </w:rPr>
               <w:t>GitHub username:</w:t>
             </w:r>
@@ -1984,7 +2498,7 @@
               <w:pStyle w:val="BodyText"/>
               <w:rPr>
                 <w:szCs w:val="20"/>
-                <w:lang w:val="en-US"/>
+                <w:lang w:val="en-GB"/>
               </w:rPr>
             </w:pPr>
           </w:p>
@@ -2002,13 +2516,13 @@
               <w:jc w:val="left"/>
               <w:rPr>
                 <w:szCs w:val="20"/>
-                <w:lang w:val="en-US"/>
+                <w:lang w:val="en-GB"/>
               </w:rPr>
             </w:pPr>
             <w:r>
               <w:rPr>
                 <w:szCs w:val="20"/>
-                <w:lang w:val="en-US"/>
+                <w:lang w:val="en-GB"/>
               </w:rPr>
               <w:t>Signature (or electronic signature (Level 1)):</w:t>
             </w:r>
@@ -2023,7 +2537,7 @@
               <w:pStyle w:val="BodyText"/>
               <w:rPr>
                 <w:szCs w:val="20"/>
-                <w:lang w:val="en-US"/>
+                <w:lang w:val="en-GB"/>
               </w:rPr>
             </w:pPr>
           </w:p>
@@ -2041,13 +2555,13 @@
               <w:jc w:val="left"/>
               <w:rPr>
                 <w:szCs w:val="20"/>
-                <w:lang w:val="en-US"/>
+                <w:lang w:val="en-GB"/>
               </w:rPr>
             </w:pPr>
             <w:r>
               <w:rPr>
                 <w:szCs w:val="20"/>
-                <w:lang w:val="en-US"/>
+                <w:lang w:val="en-GB"/>
               </w:rPr>
               <w:t>Date:</w:t>
             </w:r>
@@ -2062,7 +2576,7 @@
               <w:pStyle w:val="BodyText"/>
               <w:rPr>
                 <w:szCs w:val="20"/>
-                <w:lang w:val="en-US"/>
+                <w:lang w:val="en-GB"/>
               </w:rPr>
             </w:pPr>
           </w:p>
@@ -2074,7 +2588,7 @@
         <w:pStyle w:val="BodyText"/>
         <w:rPr>
           <w:szCs w:val="20"/>
-          <w:lang w:val="en-US"/>
+          <w:lang w:val="en-GB"/>
         </w:rPr>
       </w:pPr>
     </w:p>
@@ -2083,7 +2597,7 @@
         <w:pStyle w:val="BodyText"/>
         <w:rPr>
           <w:szCs w:val="20"/>
-          <w:lang w:val="en-US"/>
+          <w:lang w:val="en-GB"/>
         </w:rPr>
       </w:pPr>
     </w:p>
@@ -2092,15 +2606,29 @@
         <w:pStyle w:val="BodyText"/>
         <w:rPr>
           <w:szCs w:val="20"/>
-          <w:lang w:val="en-US"/>
+          <w:lang w:val="en-GB"/>
         </w:rPr>
       </w:pPr>
       <w:r>
         <w:rPr>
           <w:szCs w:val="20"/>
-          <w:lang w:val="en-US"/>
-        </w:rPr>
-        <w:t>2) I am making the Submissions in the course of work for my Employer (or my Employer has intellectual property rights in my Submissions by contract or applicable law). I have a written permission from my Employer to make Submissions and enter into this Agreement on behalf of my Employer. By signing below, the defined term "Contributor" covers me and my Employer. The Employer shall also sign this Agreement.</w:t>
+          <w:lang w:val="en-GB"/>
+        </w:rPr>
+        <w:t xml:space="preserve">2) I am making the Submissions in the course of work for my Employer (or my Employer has intellectual property rights in my Submissions by contract or applicable law). I have written permission from my Employer to make Submissions and enter into this Agreement on behalf of my Employer. By signing below, the defined term "Contributor" covers </w:t>
+      </w:r>
+      <w:r>
+        <w:rPr>
+          <w:szCs w:val="20"/>
+          <w:lang w:val="en-GB"/>
+        </w:rPr>
+        <w:t>my Employer and me</w:t>
+      </w:r>
+      <w:r>
+        <w:rPr>
+          <w:szCs w:val="20"/>
+          <w:lang w:val="en-GB"/>
+        </w:rPr>
+        <w:t>. The Employer shall also sign this Agreement.</w:t>
       </w:r>
     </w:p>
     <w:p>
@@ -2108,7 +2636,7 @@
         <w:pStyle w:val="BodyText"/>
         <w:rPr>
           <w:szCs w:val="20"/>
-          <w:lang w:val="en-US"/>
+          <w:lang w:val="en-GB"/>
         </w:rPr>
       </w:pPr>
     </w:p>
@@ -2143,14 +2671,14 @@
               <w:rPr>
                 <w:b/>
                 <w:szCs w:val="20"/>
-                <w:lang w:val="en-US"/>
+                <w:lang w:val="en-GB"/>
               </w:rPr>
             </w:pPr>
             <w:r>
               <w:rPr>
                 <w:b/>
                 <w:szCs w:val="20"/>
-                <w:lang w:val="en-US"/>
+                <w:lang w:val="en-GB"/>
               </w:rPr>
               <w:t>Name ("Contributor"):</w:t>
             </w:r>
@@ -2165,7 +2693,7 @@
               <w:pStyle w:val="BodyText"/>
               <w:rPr>
                 <w:szCs w:val="20"/>
-                <w:lang w:val="en-US"/>
+                <w:lang w:val="en-GB"/>
               </w:rPr>
             </w:pPr>
           </w:p>
@@ -2184,14 +2712,14 @@
               <w:rPr>
                 <w:b/>
                 <w:szCs w:val="20"/>
-                <w:lang w:val="en-US"/>
+                <w:lang w:val="en-GB"/>
               </w:rPr>
             </w:pPr>
             <w:r>
               <w:rPr>
                 <w:b/>
                 <w:szCs w:val="20"/>
-                <w:lang w:val="en-US"/>
+                <w:lang w:val="en-GB"/>
               </w:rPr>
               <w:t>Personal identification code/date of birth:</w:t>
             </w:r>
@@ -2206,7 +2734,7 @@
               <w:pStyle w:val="BodyText"/>
               <w:rPr>
                 <w:szCs w:val="20"/>
-                <w:lang w:val="en-US"/>
+                <w:lang w:val="en-GB"/>
               </w:rPr>
             </w:pPr>
           </w:p>
@@ -2224,13 +2752,13 @@
               <w:jc w:val="left"/>
               <w:rPr>
                 <w:szCs w:val="20"/>
-                <w:lang w:val="en-US"/>
+                <w:lang w:val="en-GB"/>
               </w:rPr>
             </w:pPr>
             <w:r>
               <w:rPr>
                 <w:szCs w:val="20"/>
-                <w:lang w:val="en-US"/>
+                <w:lang w:val="en-GB"/>
               </w:rPr>
               <w:t>E-mail:</w:t>
             </w:r>
@@ -2245,7 +2773,7 @@
               <w:pStyle w:val="BodyText"/>
               <w:rPr>
                 <w:szCs w:val="20"/>
-                <w:lang w:val="en-US"/>
+                <w:lang w:val="en-GB"/>
               </w:rPr>
             </w:pPr>
           </w:p>
@@ -2263,13 +2791,13 @@
               <w:jc w:val="left"/>
               <w:rPr>
                 <w:szCs w:val="20"/>
-                <w:lang w:val="en-US"/>
+                <w:lang w:val="en-GB"/>
               </w:rPr>
             </w:pPr>
             <w:r>
               <w:rPr>
                 <w:szCs w:val="20"/>
-                <w:lang w:val="en-US"/>
+                <w:lang w:val="en-GB"/>
               </w:rPr>
               <w:t xml:space="preserve">Postal address: </w:t>
             </w:r>
@@ -2284,7 +2812,7 @@
               <w:pStyle w:val="BodyText"/>
               <w:rPr>
                 <w:szCs w:val="20"/>
-                <w:lang w:val="en-US"/>
+                <w:lang w:val="en-GB"/>
               </w:rPr>
             </w:pPr>
           </w:p>
@@ -2302,13 +2830,13 @@
               <w:jc w:val="left"/>
               <w:rPr>
                 <w:szCs w:val="20"/>
-                <w:lang w:val="en-US"/>
+                <w:lang w:val="en-GB"/>
               </w:rPr>
             </w:pPr>
             <w:r>
               <w:rPr>
                 <w:szCs w:val="20"/>
-                <w:lang w:val="en-US"/>
+                <w:lang w:val="en-GB"/>
               </w:rPr>
               <w:t>GitHub username:</w:t>
             </w:r>
@@ -2323,7 +2851,7 @@
               <w:pStyle w:val="BodyText"/>
               <w:rPr>
                 <w:szCs w:val="20"/>
-                <w:lang w:val="en-US"/>
+                <w:lang w:val="en-GB"/>
               </w:rPr>
             </w:pPr>
           </w:p>
@@ -2341,13 +2869,13 @@
               <w:jc w:val="left"/>
               <w:rPr>
                 <w:szCs w:val="20"/>
-                <w:lang w:val="en-US"/>
+                <w:lang w:val="en-GB"/>
               </w:rPr>
             </w:pPr>
             <w:r>
               <w:rPr>
                 <w:szCs w:val="20"/>
-                <w:lang w:val="en-US"/>
+                <w:lang w:val="en-GB"/>
               </w:rPr>
               <w:t>Signature (or electronic signature (Level 1)):</w:t>
             </w:r>
@@ -2362,7 +2890,7 @@
               <w:pStyle w:val="BodyText"/>
               <w:rPr>
                 <w:szCs w:val="20"/>
-                <w:lang w:val="en-US"/>
+                <w:lang w:val="en-GB"/>
               </w:rPr>
             </w:pPr>
           </w:p>
@@ -2380,13 +2908,13 @@
               <w:jc w:val="left"/>
               <w:rPr>
                 <w:szCs w:val="20"/>
-                <w:lang w:val="en-US"/>
+                <w:lang w:val="en-GB"/>
               </w:rPr>
             </w:pPr>
             <w:r>
               <w:rPr>
                 <w:szCs w:val="20"/>
-                <w:lang w:val="en-US"/>
+                <w:lang w:val="en-GB"/>
               </w:rPr>
               <w:t>Date:</w:t>
             </w:r>
@@ -2401,7 +2929,7 @@
               <w:pStyle w:val="BodyText"/>
               <w:rPr>
                 <w:szCs w:val="20"/>
-                <w:lang w:val="en-US"/>
+                <w:lang w:val="en-GB"/>
               </w:rPr>
             </w:pPr>
           </w:p>
@@ -2413,7 +2941,7 @@
         <w:pStyle w:val="BodyText"/>
         <w:rPr>
           <w:szCs w:val="20"/>
-          <w:lang w:val="en-US"/>
+          <w:lang w:val="en-GB"/>
         </w:rPr>
       </w:pPr>
     </w:p>
@@ -2448,14 +2976,14 @@
               <w:rPr>
                 <w:b/>
                 <w:szCs w:val="20"/>
-                <w:lang w:val="en-US"/>
+                <w:lang w:val="en-GB"/>
               </w:rPr>
             </w:pPr>
             <w:r>
               <w:rPr>
                 <w:b/>
                 <w:szCs w:val="20"/>
-                <w:lang w:val="en-US"/>
+                <w:lang w:val="en-GB"/>
               </w:rPr>
               <w:t>Company Name:</w:t>
             </w:r>
@@ -2470,7 +2998,7 @@
               <w:pStyle w:val="BodyText"/>
               <w:rPr>
                 <w:szCs w:val="20"/>
-                <w:lang w:val="en-US"/>
+                <w:lang w:val="en-GB"/>
               </w:rPr>
             </w:pPr>
           </w:p>
@@ -2489,14 +3017,14 @@
               <w:rPr>
                 <w:b/>
                 <w:szCs w:val="20"/>
-                <w:lang w:val="en-US"/>
+                <w:lang w:val="en-GB"/>
               </w:rPr>
             </w:pPr>
             <w:r>
               <w:rPr>
                 <w:b/>
                 <w:szCs w:val="20"/>
-                <w:lang w:val="en-US"/>
+                <w:lang w:val="en-GB"/>
               </w:rPr>
               <w:t>Represented by (name):</w:t>
             </w:r>
@@ -2511,7 +3039,7 @@
               <w:pStyle w:val="BodyText"/>
               <w:rPr>
                 <w:szCs w:val="20"/>
-                <w:lang w:val="en-US"/>
+                <w:lang w:val="en-GB"/>
               </w:rPr>
             </w:pPr>
           </w:p>
@@ -2529,13 +3057,13 @@
               <w:jc w:val="left"/>
               <w:rPr>
                 <w:szCs w:val="20"/>
-                <w:lang w:val="en-US"/>
+                <w:lang w:val="en-GB"/>
               </w:rPr>
             </w:pPr>
             <w:r>
               <w:rPr>
                 <w:szCs w:val="20"/>
-                <w:lang w:val="en-US"/>
+                <w:lang w:val="en-GB"/>
               </w:rPr>
               <w:t>Title:</w:t>
             </w:r>
@@ -2550,7 +3078,7 @@
               <w:pStyle w:val="BodyText"/>
               <w:rPr>
                 <w:szCs w:val="20"/>
-                <w:lang w:val="en-US"/>
+                <w:lang w:val="en-GB"/>
               </w:rPr>
             </w:pPr>
           </w:p>
@@ -2568,13 +3096,13 @@
               <w:jc w:val="left"/>
               <w:rPr>
                 <w:szCs w:val="20"/>
-                <w:lang w:val="en-US"/>
+                <w:lang w:val="en-GB"/>
               </w:rPr>
             </w:pPr>
             <w:r>
               <w:rPr>
                 <w:szCs w:val="20"/>
-                <w:lang w:val="en-US"/>
+                <w:lang w:val="en-GB"/>
               </w:rPr>
               <w:t>E-mail:</w:t>
             </w:r>
@@ -2589,7 +3117,7 @@
               <w:pStyle w:val="BodyText"/>
               <w:rPr>
                 <w:szCs w:val="20"/>
-                <w:lang w:val="en-US"/>
+                <w:lang w:val="en-GB"/>
               </w:rPr>
             </w:pPr>
           </w:p>
@@ -2607,13 +3135,13 @@
               <w:jc w:val="left"/>
               <w:rPr>
                 <w:szCs w:val="20"/>
-                <w:lang w:val="en-US"/>
+                <w:lang w:val="en-GB"/>
               </w:rPr>
             </w:pPr>
             <w:r>
               <w:rPr>
                 <w:szCs w:val="20"/>
-                <w:lang w:val="en-US"/>
+                <w:lang w:val="en-GB"/>
               </w:rPr>
               <w:t>Postal address:</w:t>
             </w:r>
@@ -2628,7 +3156,7 @@
               <w:pStyle w:val="BodyText"/>
               <w:rPr>
                 <w:szCs w:val="20"/>
-                <w:lang w:val="en-US"/>
+                <w:lang w:val="en-GB"/>
               </w:rPr>
             </w:pPr>
           </w:p>
@@ -2646,13 +3174,13 @@
               <w:jc w:val="left"/>
               <w:rPr>
                 <w:szCs w:val="20"/>
-                <w:lang w:val="en-US"/>
+                <w:lang w:val="en-GB"/>
               </w:rPr>
             </w:pPr>
             <w:r>
               <w:rPr>
                 <w:szCs w:val="20"/>
-                <w:lang w:val="en-US"/>
+                <w:lang w:val="en-GB"/>
               </w:rPr>
               <w:t>Signature (or electronic signature (Level 1)):</w:t>
             </w:r>
@@ -2667,7 +3195,7 @@
               <w:pStyle w:val="BodyText"/>
               <w:rPr>
                 <w:szCs w:val="20"/>
-                <w:lang w:val="en-US"/>
+                <w:lang w:val="en-GB"/>
               </w:rPr>
             </w:pPr>
           </w:p>
@@ -2685,13 +3213,13 @@
               <w:jc w:val="left"/>
               <w:rPr>
                 <w:szCs w:val="20"/>
-                <w:lang w:val="en-US"/>
+                <w:lang w:val="en-GB"/>
               </w:rPr>
             </w:pPr>
             <w:r>
               <w:rPr>
                 <w:szCs w:val="20"/>
-                <w:lang w:val="en-US"/>
+                <w:lang w:val="en-GB"/>
               </w:rPr>
               <w:t>Date:</w:t>
             </w:r>
@@ -2706,7 +3234,7 @@
               <w:pStyle w:val="BodyText"/>
               <w:rPr>
                 <w:szCs w:val="20"/>
-                <w:lang w:val="en-US"/>
+                <w:lang w:val="en-GB"/>
               </w:rPr>
             </w:pPr>
           </w:p>
@@ -2718,7 +3246,7 @@
         <w:pStyle w:val="BodyText"/>
         <w:rPr>
           <w:szCs w:val="20"/>
-          <w:lang w:val="en-US"/>
+          <w:lang w:val="en-GB"/>
         </w:rPr>
       </w:pPr>
     </w:p>
@@ -2739,7 +3267,7 @@
 </file>
 
 <file path=word/endnotes.xml><?xml version="1.0" encoding="utf-8"?>
-<w:endnotes xmlns:wpc="http://schemas.microsoft.com/office/word/2010/wordprocessingCanvas" xmlns:cx="http://schemas.microsoft.com/office/drawing/2014/chartex" xmlns:cx1="http://schemas.microsoft.com/office/drawing/2015/9/8/chartex" xmlns:cx2="http://schemas.microsoft.com/office/drawing/2015/10/21/chartex" xmlns:cx3="http://schemas.microsoft.com/office/drawing/2016/5/9/chartex" xmlns:cx4="http://schemas.microsoft.com/office/drawing/2016/5/10/chartex" xmlns:cx5="http://schemas.microsoft.com/office/drawing/2016/5/11/chartex" xmlns:cx6="http://schemas.microsoft.com/office/drawing/2016/5/12/chartex" xmlns:cx7="http://schemas.microsoft.com/office/drawing/2016/5/13/chartex" xmlns:cx8="http://schemas.microsoft.com/office/drawing/2016/5/14/chartex" xmlns:mc="http://schemas.openxmlformats.org/markup-compatibility/2006" xmlns:aink="http://schemas.microsoft.com/office/drawing/2016/ink" xmlns:am3d="http://schemas.microsoft.com/office/drawing/2017/model3d" xmlns:o="urn:schemas-microsoft-com:office:office" xmlns:r="http://schemas.openxmlformats.org/officeDocument/2006/relationships" xmlns:m="http://schemas.openxmlformats.org/officeDocument/2006/math" xmlns:v="urn:schemas-microsoft-com:vml" xmlns:wp14="http://schemas.microsoft.com/office/word/2010/wordprocessingDrawing" xmlns:wp="http://schemas.openxmlformats.org/drawingml/2006/wordprocessingDrawing" xmlns:w10="urn:schemas-microsoft-com:office:word" xmlns:w="http://schemas.openxmlformats.org/wordprocessingml/2006/main" xmlns:w14="http://schemas.microsoft.com/office/word/2010/wordml" xmlns:w15="http://schemas.microsoft.com/office/word/2012/wordml" xmlns:w16cex="http://schemas.microsoft.com/office/word/2018/wordml/cex" xmlns:w16cid="http://schemas.microsoft.com/office/word/2016/wordml/cid" xmlns:w16="http://schemas.microsoft.com/office/word/2018/wordml" xmlns:w16se="http://schemas.microsoft.com/office/word/2015/wordml/symex" xmlns:wpg="http://schemas.microsoft.com/office/word/2010/wordprocessingGroup" xmlns:wpi="http://schemas.microsoft.com/office/word/2010/wordprocessingInk" xmlns:wne="http://schemas.microsoft.com/office/word/2006/wordml" xmlns:wps="http://schemas.microsoft.com/office/word/2010/wordprocessingShape" mc:Ignorable="w14 w15 w16se w16cid w16 w16cex wp14">
+<w:endnotes xmlns:wpc="http://schemas.microsoft.com/office/word/2010/wordprocessingCanvas" xmlns:cx="http://schemas.microsoft.com/office/drawing/2014/chartex" xmlns:cx1="http://schemas.microsoft.com/office/drawing/2015/9/8/chartex" xmlns:cx2="http://schemas.microsoft.com/office/drawing/2015/10/21/chartex" xmlns:cx3="http://schemas.microsoft.com/office/drawing/2016/5/9/chartex" xmlns:cx4="http://schemas.microsoft.com/office/drawing/2016/5/10/chartex" xmlns:cx5="http://schemas.microsoft.com/office/drawing/2016/5/11/chartex" xmlns:cx6="http://schemas.microsoft.com/office/drawing/2016/5/12/chartex" xmlns:cx7="http://schemas.microsoft.com/office/drawing/2016/5/13/chartex" xmlns:cx8="http://schemas.microsoft.com/office/drawing/2016/5/14/chartex" xmlns:mc="http://schemas.openxmlformats.org/markup-compatibility/2006" xmlns:aink="http://schemas.microsoft.com/office/drawing/2016/ink" xmlns:am3d="http://schemas.microsoft.com/office/drawing/2017/model3d" xmlns:o="urn:schemas-microsoft-com:office:office" xmlns:oel="http://schemas.microsoft.com/office/2019/extlst" xmlns:r="http://schemas.openxmlformats.org/officeDocument/2006/relationships" xmlns:m="http://schemas.openxmlformats.org/officeDocument/2006/math" xmlns:v="urn:schemas-microsoft-com:vml" xmlns:wp14="http://schemas.microsoft.com/office/word/2010/wordprocessingDrawing" xmlns:wp="http://schemas.openxmlformats.org/drawingml/2006/wordprocessingDrawing" xmlns:w10="urn:schemas-microsoft-com:office:word" xmlns:w="http://schemas.openxmlformats.org/wordprocessingml/2006/main" xmlns:w14="http://schemas.microsoft.com/office/word/2010/wordml" xmlns:w15="http://schemas.microsoft.com/office/word/2012/wordml" xmlns:w16cex="http://schemas.microsoft.com/office/word/2018/wordml/cex" xmlns:w16cid="http://schemas.microsoft.com/office/word/2016/wordml/cid" xmlns:w16="http://schemas.microsoft.com/office/word/2018/wordml" xmlns:w16sdtdh="http://schemas.microsoft.com/office/word/2020/wordml/sdtdatahash" xmlns:w16se="http://schemas.microsoft.com/office/word/2015/wordml/symex" xmlns:wpg="http://schemas.microsoft.com/office/word/2010/wordprocessingGroup" xmlns:wpi="http://schemas.microsoft.com/office/word/2010/wordprocessingInk" xmlns:wne="http://schemas.microsoft.com/office/word/2006/wordml" xmlns:wps="http://schemas.microsoft.com/office/word/2010/wordprocessingShape" mc:Ignorable="w14 w15 w16se w16cid w16 w16cex w16sdtdh wp14">
   <w:endnote w:type="separator" w:id="-1">
     <w:p>
       <w:r>
@@ -2758,7 +3286,7 @@
 </file>
 
 <file path=word/footer1.xml><?xml version="1.0" encoding="utf-8"?>
-<w:ftr xmlns:wpc="http://schemas.microsoft.com/office/word/2010/wordprocessingCanvas" xmlns:cx="http://schemas.microsoft.com/office/drawing/2014/chartex" xmlns:cx1="http://schemas.microsoft.com/office/drawing/2015/9/8/chartex" xmlns:cx2="http://schemas.microsoft.com/office/drawing/2015/10/21/chartex" xmlns:cx3="http://schemas.microsoft.com/office/drawing/2016/5/9/chartex" xmlns:cx4="http://schemas.microsoft.com/office/drawing/2016/5/10/chartex" xmlns:cx5="http://schemas.microsoft.com/office/drawing/2016/5/11/chartex" xmlns:cx6="http://schemas.microsoft.com/office/drawing/2016/5/12/chartex" xmlns:cx7="http://schemas.microsoft.com/office/drawing/2016/5/13/chartex" xmlns:cx8="http://schemas.microsoft.com/office/drawing/2016/5/14/chartex" xmlns:mc="http://schemas.openxmlformats.org/markup-compatibility/2006" xmlns:aink="http://schemas.microsoft.com/office/drawing/2016/ink" xmlns:am3d="http://schemas.microsoft.com/office/drawing/2017/model3d" xmlns:o="urn:schemas-microsoft-com:office:office" xmlns:r="http://schemas.openxmlformats.org/officeDocument/2006/relationships" xmlns:m="http://schemas.openxmlformats.org/officeDocument/2006/math" xmlns:v="urn:schemas-microsoft-com:vml" xmlns:wp14="http://schemas.microsoft.com/office/word/2010/wordprocessingDrawing" xmlns:wp="http://schemas.openxmlformats.org/drawingml/2006/wordprocessingDrawing" xmlns:w10="urn:schemas-microsoft-com:office:word" xmlns:w="http://schemas.openxmlformats.org/wordprocessingml/2006/main" xmlns:w14="http://schemas.microsoft.com/office/word/2010/wordml" xmlns:w15="http://schemas.microsoft.com/office/word/2012/wordml" xmlns:w16cex="http://schemas.microsoft.com/office/word/2018/wordml/cex" xmlns:w16cid="http://schemas.microsoft.com/office/word/2016/wordml/cid" xmlns:w16="http://schemas.microsoft.com/office/word/2018/wordml" xmlns:w16se="http://schemas.microsoft.com/office/word/2015/wordml/symex" xmlns:wpg="http://schemas.microsoft.com/office/word/2010/wordprocessingGroup" xmlns:wpi="http://schemas.microsoft.com/office/word/2010/wordprocessingInk" xmlns:wne="http://schemas.microsoft.com/office/word/2006/wordml" xmlns:wps="http://schemas.microsoft.com/office/word/2010/wordprocessingShape" mc:Ignorable="w14 w15 w16se w16cid w16 w16cex wp14">
+<w:ftr xmlns:wpc="http://schemas.microsoft.com/office/word/2010/wordprocessingCanvas" xmlns:cx="http://schemas.microsoft.com/office/drawing/2014/chartex" xmlns:cx1="http://schemas.microsoft.com/office/drawing/2015/9/8/chartex" xmlns:cx2="http://schemas.microsoft.com/office/drawing/2015/10/21/chartex" xmlns:cx3="http://schemas.microsoft.com/office/drawing/2016/5/9/chartex" xmlns:cx4="http://schemas.microsoft.com/office/drawing/2016/5/10/chartex" xmlns:cx5="http://schemas.microsoft.com/office/drawing/2016/5/11/chartex" xmlns:cx6="http://schemas.microsoft.com/office/drawing/2016/5/12/chartex" xmlns:cx7="http://schemas.microsoft.com/office/drawing/2016/5/13/chartex" xmlns:cx8="http://schemas.microsoft.com/office/drawing/2016/5/14/chartex" xmlns:mc="http://schemas.openxmlformats.org/markup-compatibility/2006" xmlns:aink="http://schemas.microsoft.com/office/drawing/2016/ink" xmlns:am3d="http://schemas.microsoft.com/office/drawing/2017/model3d" xmlns:o="urn:schemas-microsoft-com:office:office" xmlns:oel="http://schemas.microsoft.com/office/2019/extlst" xmlns:r="http://schemas.openxmlformats.org/officeDocument/2006/relationships" xmlns:m="http://schemas.openxmlformats.org/officeDocument/2006/math" xmlns:v="urn:schemas-microsoft-com:vml" xmlns:wp14="http://schemas.microsoft.com/office/word/2010/wordprocessingDrawing" xmlns:wp="http://schemas.openxmlformats.org/drawingml/2006/wordprocessingDrawing" xmlns:w10="urn:schemas-microsoft-com:office:word" xmlns:w="http://schemas.openxmlformats.org/wordprocessingml/2006/main" xmlns:w14="http://schemas.microsoft.com/office/word/2010/wordml" xmlns:w15="http://schemas.microsoft.com/office/word/2012/wordml" xmlns:w16cex="http://schemas.microsoft.com/office/word/2018/wordml/cex" xmlns:w16cid="http://schemas.microsoft.com/office/word/2016/wordml/cid" xmlns:w16="http://schemas.microsoft.com/office/word/2018/wordml" xmlns:w16sdtdh="http://schemas.microsoft.com/office/word/2020/wordml/sdtdatahash" xmlns:w16se="http://schemas.microsoft.com/office/word/2015/wordml/symex" xmlns:wpg="http://schemas.microsoft.com/office/word/2010/wordprocessingGroup" xmlns:wpi="http://schemas.microsoft.com/office/word/2010/wordprocessingInk" xmlns:wne="http://schemas.microsoft.com/office/word/2006/wordml" xmlns:wps="http://schemas.microsoft.com/office/word/2010/wordprocessingShape" mc:Ignorable="w14 w15 w16se w16cid w16 w16cex w16sdtdh wp14">
   <w:sdt>
     <w:sdtPr>
       <w:rPr>
@@ -2770,11 +3298,6 @@
         <w:docPartUnique/>
       </w:docPartObj>
     </w:sdtPr>
-    <w:sdtEndPr>
-      <w:rPr>
-        <w:rStyle w:val="PageNumber"/>
-      </w:rPr>
-    </w:sdtEndPr>
     <w:sdtContent>
       <w:p>
         <w:pPr>
@@ -2815,7 +3338,7 @@
 </file>
 
 <file path=word/footer2.xml><?xml version="1.0" encoding="utf-8"?>
-<w:ftr xmlns:wpc="http://schemas.microsoft.com/office/word/2010/wordprocessingCanvas" xmlns:cx="http://schemas.microsoft.com/office/drawing/2014/chartex" xmlns:cx1="http://schemas.microsoft.com/office/drawing/2015/9/8/chartex" xmlns:cx2="http://schemas.microsoft.com/office/drawing/2015/10/21/chartex" xmlns:cx3="http://schemas.microsoft.com/office/drawing/2016/5/9/chartex" xmlns:cx4="http://schemas.microsoft.com/office/drawing/2016/5/10/chartex" xmlns:cx5="http://schemas.microsoft.com/office/drawing/2016/5/11/chartex" xmlns:cx6="http://schemas.microsoft.com/office/drawing/2016/5/12/chartex" xmlns:cx7="http://schemas.microsoft.com/office/drawing/2016/5/13/chartex" xmlns:cx8="http://schemas.microsoft.com/office/drawing/2016/5/14/chartex" xmlns:mc="http://schemas.openxmlformats.org/markup-compatibility/2006" xmlns:aink="http://schemas.microsoft.com/office/drawing/2016/ink" xmlns:am3d="http://schemas.microsoft.com/office/drawing/2017/model3d" xmlns:o="urn:schemas-microsoft-com:office:office" xmlns:r="http://schemas.openxmlformats.org/officeDocument/2006/relationships" xmlns:m="http://schemas.openxmlformats.org/officeDocument/2006/math" xmlns:v="urn:schemas-microsoft-com:vml" xmlns:wp14="http://schemas.microsoft.com/office/word/2010/wordprocessingDrawing" xmlns:wp="http://schemas.openxmlformats.org/drawingml/2006/wordprocessingDrawing" xmlns:w10="urn:schemas-microsoft-com:office:word" xmlns:w="http://schemas.openxmlformats.org/wordprocessingml/2006/main" xmlns:w14="http://schemas.microsoft.com/office/word/2010/wordml" xmlns:w15="http://schemas.microsoft.com/office/word/2012/wordml" xmlns:w16cex="http://schemas.microsoft.com/office/word/2018/wordml/cex" xmlns:w16cid="http://schemas.microsoft.com/office/word/2016/wordml/cid" xmlns:w16="http://schemas.microsoft.com/office/word/2018/wordml" xmlns:w16se="http://schemas.microsoft.com/office/word/2015/wordml/symex" xmlns:wpg="http://schemas.microsoft.com/office/word/2010/wordprocessingGroup" xmlns:wpi="http://schemas.microsoft.com/office/word/2010/wordprocessingInk" xmlns:wne="http://schemas.microsoft.com/office/word/2006/wordml" xmlns:wps="http://schemas.microsoft.com/office/word/2010/wordprocessingShape" mc:Ignorable="w14 w15 w16se w16cid w16 w16cex wp14">
+<w:ftr xmlns:wpc="http://schemas.microsoft.com/office/word/2010/wordprocessingCanvas" xmlns:cx="http://schemas.microsoft.com/office/drawing/2014/chartex" xmlns:cx1="http://schemas.microsoft.com/office/drawing/2015/9/8/chartex" xmlns:cx2="http://schemas.microsoft.com/office/drawing/2015/10/21/chartex" xmlns:cx3="http://schemas.microsoft.com/office/drawing/2016/5/9/chartex" xmlns:cx4="http://schemas.microsoft.com/office/drawing/2016/5/10/chartex" xmlns:cx5="http://schemas.microsoft.com/office/drawing/2016/5/11/chartex" xmlns:cx6="http://schemas.microsoft.com/office/drawing/2016/5/12/chartex" xmlns:cx7="http://schemas.microsoft.com/office/drawing/2016/5/13/chartex" xmlns:cx8="http://schemas.microsoft.com/office/drawing/2016/5/14/chartex" xmlns:mc="http://schemas.openxmlformats.org/markup-compatibility/2006" xmlns:aink="http://schemas.microsoft.com/office/drawing/2016/ink" xmlns:am3d="http://schemas.microsoft.com/office/drawing/2017/model3d" xmlns:o="urn:schemas-microsoft-com:office:office" xmlns:oel="http://schemas.microsoft.com/office/2019/extlst" xmlns:r="http://schemas.openxmlformats.org/officeDocument/2006/relationships" xmlns:m="http://schemas.openxmlformats.org/officeDocument/2006/math" xmlns:v="urn:schemas-microsoft-com:vml" xmlns:wp14="http://schemas.microsoft.com/office/word/2010/wordprocessingDrawing" xmlns:wp="http://schemas.openxmlformats.org/drawingml/2006/wordprocessingDrawing" xmlns:w10="urn:schemas-microsoft-com:office:word" xmlns:w="http://schemas.openxmlformats.org/wordprocessingml/2006/main" xmlns:w14="http://schemas.microsoft.com/office/word/2010/wordml" xmlns:w15="http://schemas.microsoft.com/office/word/2012/wordml" xmlns:w16cex="http://schemas.microsoft.com/office/word/2018/wordml/cex" xmlns:w16cid="http://schemas.microsoft.com/office/word/2016/wordml/cid" xmlns:w16="http://schemas.microsoft.com/office/word/2018/wordml" xmlns:w16sdtdh="http://schemas.microsoft.com/office/word/2020/wordml/sdtdatahash" xmlns:w16se="http://schemas.microsoft.com/office/word/2015/wordml/symex" xmlns:wpg="http://schemas.microsoft.com/office/word/2010/wordprocessingGroup" xmlns:wpi="http://schemas.microsoft.com/office/word/2010/wordprocessingInk" xmlns:wne="http://schemas.microsoft.com/office/word/2006/wordml" xmlns:wps="http://schemas.microsoft.com/office/word/2010/wordprocessingShape" mc:Ignorable="w14 w15 w16se w16cid w16 w16cex w16sdtdh wp14">
   <w:p>
     <w:pPr>
       <w:pStyle w:val="Footer"/>
@@ -2835,11 +3358,6 @@
           <w:docPartUnique/>
         </w:docPartObj>
       </w:sdtPr>
-      <w:sdtEndPr>
-        <w:rPr>
-          <w:rStyle w:val="PageNumber"/>
-        </w:rPr>
-      </w:sdtEndPr>
       <w:sdtContent>
         <w:r>
           <w:rPr>
@@ -2927,7 +3445,7 @@
 </file>
 
 <file path=word/footer3.xml><?xml version="1.0" encoding="utf-8"?>
-<w:ftr xmlns:wpc="http://schemas.microsoft.com/office/word/2010/wordprocessingCanvas" xmlns:cx="http://schemas.microsoft.com/office/drawing/2014/chartex" xmlns:cx1="http://schemas.microsoft.com/office/drawing/2015/9/8/chartex" xmlns:cx2="http://schemas.microsoft.com/office/drawing/2015/10/21/chartex" xmlns:cx3="http://schemas.microsoft.com/office/drawing/2016/5/9/chartex" xmlns:cx4="http://schemas.microsoft.com/office/drawing/2016/5/10/chartex" xmlns:cx5="http://schemas.microsoft.com/office/drawing/2016/5/11/chartex" xmlns:cx6="http://schemas.microsoft.com/office/drawing/2016/5/12/chartex" xmlns:cx7="http://schemas.microsoft.com/office/drawing/2016/5/13/chartex" xmlns:cx8="http://schemas.microsoft.com/office/drawing/2016/5/14/chartex" xmlns:mc="http://schemas.openxmlformats.org/markup-compatibility/2006" xmlns:aink="http://schemas.microsoft.com/office/drawing/2016/ink" xmlns:am3d="http://schemas.microsoft.com/office/drawing/2017/model3d" xmlns:o="urn:schemas-microsoft-com:office:office" xmlns:r="http://schemas.openxmlformats.org/officeDocument/2006/relationships" xmlns:m="http://schemas.openxmlformats.org/officeDocument/2006/math" xmlns:v="urn:schemas-microsoft-com:vml" xmlns:wp14="http://schemas.microsoft.com/office/word/2010/wordprocessingDrawing" xmlns:wp="http://schemas.openxmlformats.org/drawingml/2006/wordprocessingDrawing" xmlns:w10="urn:schemas-microsoft-com:office:word" xmlns:w="http://schemas.openxmlformats.org/wordprocessingml/2006/main" xmlns:w14="http://schemas.microsoft.com/office/word/2010/wordml" xmlns:w15="http://schemas.microsoft.com/office/word/2012/wordml" xmlns:w16cex="http://schemas.microsoft.com/office/word/2018/wordml/cex" xmlns:w16cid="http://schemas.microsoft.com/office/word/2016/wordml/cid" xmlns:w16="http://schemas.microsoft.com/office/word/2018/wordml" xmlns:w16se="http://schemas.microsoft.com/office/word/2015/wordml/symex" xmlns:wpg="http://schemas.microsoft.com/office/word/2010/wordprocessingGroup" xmlns:wpi="http://schemas.microsoft.com/office/word/2010/wordprocessingInk" xmlns:wne="http://schemas.microsoft.com/office/word/2006/wordml" xmlns:wps="http://schemas.microsoft.com/office/word/2010/wordprocessingShape" mc:Ignorable="w14 w15 w16se w16cid w16 w16cex wp14">
+<w:ftr xmlns:wpc="http://schemas.microsoft.com/office/word/2010/wordprocessingCanvas" xmlns:cx="http://schemas.microsoft.com/office/drawing/2014/chartex" xmlns:cx1="http://schemas.microsoft.com/office/drawing/2015/9/8/chartex" xmlns:cx2="http://schemas.microsoft.com/office/drawing/2015/10/21/chartex" xmlns:cx3="http://schemas.microsoft.com/office/drawing/2016/5/9/chartex" xmlns:cx4="http://schemas.microsoft.com/office/drawing/2016/5/10/chartex" xmlns:cx5="http://schemas.microsoft.com/office/drawing/2016/5/11/chartex" xmlns:cx6="http://schemas.microsoft.com/office/drawing/2016/5/12/chartex" xmlns:cx7="http://schemas.microsoft.com/office/drawing/2016/5/13/chartex" xmlns:cx8="http://schemas.microsoft.com/office/drawing/2016/5/14/chartex" xmlns:mc="http://schemas.openxmlformats.org/markup-compatibility/2006" xmlns:aink="http://schemas.microsoft.com/office/drawing/2016/ink" xmlns:am3d="http://schemas.microsoft.com/office/drawing/2017/model3d" xmlns:o="urn:schemas-microsoft-com:office:office" xmlns:oel="http://schemas.microsoft.com/office/2019/extlst" xmlns:r="http://schemas.openxmlformats.org/officeDocument/2006/relationships" xmlns:m="http://schemas.openxmlformats.org/officeDocument/2006/math" xmlns:v="urn:schemas-microsoft-com:vml" xmlns:wp14="http://schemas.microsoft.com/office/word/2010/wordprocessingDrawing" xmlns:wp="http://schemas.openxmlformats.org/drawingml/2006/wordprocessingDrawing" xmlns:w10="urn:schemas-microsoft-com:office:word" xmlns:w="http://schemas.openxmlformats.org/wordprocessingml/2006/main" xmlns:w14="http://schemas.microsoft.com/office/word/2010/wordml" xmlns:w15="http://schemas.microsoft.com/office/word/2012/wordml" xmlns:w16cex="http://schemas.microsoft.com/office/word/2018/wordml/cex" xmlns:w16cid="http://schemas.microsoft.com/office/word/2016/wordml/cid" xmlns:w16="http://schemas.microsoft.com/office/word/2018/wordml" xmlns:w16sdtdh="http://schemas.microsoft.com/office/word/2020/wordml/sdtdatahash" xmlns:w16se="http://schemas.microsoft.com/office/word/2015/wordml/symex" xmlns:wpg="http://schemas.microsoft.com/office/word/2010/wordprocessingGroup" xmlns:wpi="http://schemas.microsoft.com/office/word/2010/wordprocessingInk" xmlns:wne="http://schemas.microsoft.com/office/word/2006/wordml" xmlns:wps="http://schemas.microsoft.com/office/word/2010/wordprocessingShape" mc:Ignorable="w14 w15 w16se w16cid w16 w16cex w16sdtdh wp14">
   <w:sdt>
     <w:sdtPr>
       <w:rPr>
@@ -2939,11 +3457,6 @@
         <w:docPartUnique/>
       </w:docPartObj>
     </w:sdtPr>
-    <w:sdtEndPr>
-      <w:rPr>
-        <w:rStyle w:val="PageNumber"/>
-      </w:rPr>
-    </w:sdtEndPr>
     <w:sdtContent>
       <w:p>
         <w:pPr>
@@ -3040,7 +3553,7 @@
 </file>
 
 <file path=word/footnotes.xml><?xml version="1.0" encoding="utf-8"?>
-<w:footnotes xmlns:wpc="http://schemas.microsoft.com/office/word/2010/wordprocessingCanvas" xmlns:cx="http://schemas.microsoft.com/office/drawing/2014/chartex" xmlns:cx1="http://schemas.microsoft.com/office/drawing/2015/9/8/chartex" xmlns:cx2="http://schemas.microsoft.com/office/drawing/2015/10/21/chartex" xmlns:cx3="http://schemas.microsoft.com/office/drawing/2016/5/9/chartex" xmlns:cx4="http://schemas.microsoft.com/office/drawing/2016/5/10/chartex" xmlns:cx5="http://schemas.microsoft.com/office/drawing/2016/5/11/chartex" xmlns:cx6="http://schemas.microsoft.com/office/drawing/2016/5/12/chartex" xmlns:cx7="http://schemas.microsoft.com/office/drawing/2016/5/13/chartex" xmlns:cx8="http://schemas.microsoft.com/office/drawing/2016/5/14/chartex" xmlns:mc="http://schemas.openxmlformats.org/markup-compatibility/2006" xmlns:aink="http://schemas.microsoft.com/office/drawing/2016/ink" xmlns:am3d="http://schemas.microsoft.com/office/drawing/2017/model3d" xmlns:o="urn:schemas-microsoft-com:office:office" xmlns:r="http://schemas.openxmlformats.org/officeDocument/2006/relationships" xmlns:m="http://schemas.openxmlformats.org/officeDocument/2006/math" xmlns:v="urn:schemas-microsoft-com:vml" xmlns:wp14="http://schemas.microsoft.com/office/word/2010/wordprocessingDrawing" xmlns:wp="http://schemas.openxmlformats.org/drawingml/2006/wordprocessingDrawing" xmlns:w10="urn:schemas-microsoft-com:office:word" xmlns:w="http://schemas.openxmlformats.org/wordprocessingml/2006/main" xmlns:w14="http://schemas.microsoft.com/office/word/2010/wordml" xmlns:w15="http://schemas.microsoft.com/office/word/2012/wordml" xmlns:w16cex="http://schemas.microsoft.com/office/word/2018/wordml/cex" xmlns:w16cid="http://schemas.microsoft.com/office/word/2016/wordml/cid" xmlns:w16="http://schemas.microsoft.com/office/word/2018/wordml" xmlns:w16se="http://schemas.microsoft.com/office/word/2015/wordml/symex" xmlns:wpg="http://schemas.microsoft.com/office/word/2010/wordprocessingGroup" xmlns:wpi="http://schemas.microsoft.com/office/word/2010/wordprocessingInk" xmlns:wne="http://schemas.microsoft.com/office/word/2006/wordml" xmlns:wps="http://schemas.microsoft.com/office/word/2010/wordprocessingShape" mc:Ignorable="w14 w15 w16se w16cid w16 w16cex wp14">
+<w:footnotes xmlns:wpc="http://schemas.microsoft.com/office/word/2010/wordprocessingCanvas" xmlns:cx="http://schemas.microsoft.com/office/drawing/2014/chartex" xmlns:cx1="http://schemas.microsoft.com/office/drawing/2015/9/8/chartex" xmlns:cx2="http://schemas.microsoft.com/office/drawing/2015/10/21/chartex" xmlns:cx3="http://schemas.microsoft.com/office/drawing/2016/5/9/chartex" xmlns:cx4="http://schemas.microsoft.com/office/drawing/2016/5/10/chartex" xmlns:cx5="http://schemas.microsoft.com/office/drawing/2016/5/11/chartex" xmlns:cx6="http://schemas.microsoft.com/office/drawing/2016/5/12/chartex" xmlns:cx7="http://schemas.microsoft.com/office/drawing/2016/5/13/chartex" xmlns:cx8="http://schemas.microsoft.com/office/drawing/2016/5/14/chartex" xmlns:mc="http://schemas.openxmlformats.org/markup-compatibility/2006" xmlns:aink="http://schemas.microsoft.com/office/drawing/2016/ink" xmlns:am3d="http://schemas.microsoft.com/office/drawing/2017/model3d" xmlns:o="urn:schemas-microsoft-com:office:office" xmlns:oel="http://schemas.microsoft.com/office/2019/extlst" xmlns:r="http://schemas.openxmlformats.org/officeDocument/2006/relationships" xmlns:m="http://schemas.openxmlformats.org/officeDocument/2006/math" xmlns:v="urn:schemas-microsoft-com:vml" xmlns:wp14="http://schemas.microsoft.com/office/word/2010/wordprocessingDrawing" xmlns:wp="http://schemas.openxmlformats.org/drawingml/2006/wordprocessingDrawing" xmlns:w10="urn:schemas-microsoft-com:office:word" xmlns:w="http://schemas.openxmlformats.org/wordprocessingml/2006/main" xmlns:w14="http://schemas.microsoft.com/office/word/2010/wordml" xmlns:w15="http://schemas.microsoft.com/office/word/2012/wordml" xmlns:w16cex="http://schemas.microsoft.com/office/word/2018/wordml/cex" xmlns:w16cid="http://schemas.microsoft.com/office/word/2016/wordml/cid" xmlns:w16="http://schemas.microsoft.com/office/word/2018/wordml" xmlns:w16sdtdh="http://schemas.microsoft.com/office/word/2020/wordml/sdtdatahash" xmlns:w16se="http://schemas.microsoft.com/office/word/2015/wordml/symex" xmlns:wpg="http://schemas.microsoft.com/office/word/2010/wordprocessingGroup" xmlns:wpi="http://schemas.microsoft.com/office/word/2010/wordprocessingInk" xmlns:wne="http://schemas.microsoft.com/office/word/2006/wordml" xmlns:wps="http://schemas.microsoft.com/office/word/2010/wordprocessingShape" mc:Ignorable="w14 w15 w16se w16cid w16 w16cex w16sdtdh wp14">
   <w:footnote w:type="separator" w:id="-1">
     <w:p>
       <w:r>
@@ -3059,7 +3572,7 @@
 </file>
 
 <file path=word/header1.xml><?xml version="1.0" encoding="utf-8"?>
-<w:hdr xmlns:wpc="http://schemas.microsoft.com/office/word/2010/wordprocessingCanvas" xmlns:cx="http://schemas.microsoft.com/office/drawing/2014/chartex" xmlns:cx1="http://schemas.microsoft.com/office/drawing/2015/9/8/chartex" xmlns:cx2="http://schemas.microsoft.com/office/drawing/2015/10/21/chartex" xmlns:cx3="http://schemas.microsoft.com/office/drawing/2016/5/9/chartex" xmlns:cx4="http://schemas.microsoft.com/office/drawing/2016/5/10/chartex" xmlns:cx5="http://schemas.microsoft.com/office/drawing/2016/5/11/chartex" xmlns:cx6="http://schemas.microsoft.com/office/drawing/2016/5/12/chartex" xmlns:cx7="http://schemas.microsoft.com/office/drawing/2016/5/13/chartex" xmlns:cx8="http://schemas.microsoft.com/office/drawing/2016/5/14/chartex" xmlns:mc="http://schemas.openxmlformats.org/markup-compatibility/2006" xmlns:aink="http://schemas.microsoft.com/office/drawing/2016/ink" xmlns:am3d="http://schemas.microsoft.com/office/drawing/2017/model3d" xmlns:o="urn:schemas-microsoft-com:office:office" xmlns:r="http://schemas.openxmlformats.org/officeDocument/2006/relationships" xmlns:m="http://schemas.openxmlformats.org/officeDocument/2006/math" xmlns:v="urn:schemas-microsoft-com:vml" xmlns:wp14="http://schemas.microsoft.com/office/word/2010/wordprocessingDrawing" xmlns:wp="http://schemas.openxmlformats.org/drawingml/2006/wordprocessingDrawing" xmlns:w10="urn:schemas-microsoft-com:office:word" xmlns:w="http://schemas.openxmlformats.org/wordprocessingml/2006/main" xmlns:w14="http://schemas.microsoft.com/office/word/2010/wordml" xmlns:w15="http://schemas.microsoft.com/office/word/2012/wordml" xmlns:w16cex="http://schemas.microsoft.com/office/word/2018/wordml/cex" xmlns:w16cid="http://schemas.microsoft.com/office/word/2016/wordml/cid" xmlns:w16="http://schemas.microsoft.com/office/word/2018/wordml" xmlns:w16se="http://schemas.microsoft.com/office/word/2015/wordml/symex" xmlns:wpg="http://schemas.microsoft.com/office/word/2010/wordprocessingGroup" xmlns:wpi="http://schemas.microsoft.com/office/word/2010/wordprocessingInk" xmlns:wne="http://schemas.microsoft.com/office/word/2006/wordml" xmlns:wps="http://schemas.microsoft.com/office/word/2010/wordprocessingShape" mc:Ignorable="w14 w15 w16se w16cid w16 w16cex wp14">
+<w:hdr xmlns:wpc="http://schemas.microsoft.com/office/word/2010/wordprocessingCanvas" xmlns:cx="http://schemas.microsoft.com/office/drawing/2014/chartex" xmlns:cx1="http://schemas.microsoft.com/office/drawing/2015/9/8/chartex" xmlns:cx2="http://schemas.microsoft.com/office/drawing/2015/10/21/chartex" xmlns:cx3="http://schemas.microsoft.com/office/drawing/2016/5/9/chartex" xmlns:cx4="http://schemas.microsoft.com/office/drawing/2016/5/10/chartex" xmlns:cx5="http://schemas.microsoft.com/office/drawing/2016/5/11/chartex" xmlns:cx6="http://schemas.microsoft.com/office/drawing/2016/5/12/chartex" xmlns:cx7="http://schemas.microsoft.com/office/drawing/2016/5/13/chartex" xmlns:cx8="http://schemas.microsoft.com/office/drawing/2016/5/14/chartex" xmlns:mc="http://schemas.openxmlformats.org/markup-compatibility/2006" xmlns:aink="http://schemas.microsoft.com/office/drawing/2016/ink" xmlns:am3d="http://schemas.microsoft.com/office/drawing/2017/model3d" xmlns:o="urn:schemas-microsoft-com:office:office" xmlns:oel="http://schemas.microsoft.com/office/2019/extlst" xmlns:r="http://schemas.openxmlformats.org/officeDocument/2006/relationships" xmlns:m="http://schemas.openxmlformats.org/officeDocument/2006/math" xmlns:v="urn:schemas-microsoft-com:vml" xmlns:wp14="http://schemas.microsoft.com/office/word/2010/wordprocessingDrawing" xmlns:wp="http://schemas.openxmlformats.org/drawingml/2006/wordprocessingDrawing" xmlns:w10="urn:schemas-microsoft-com:office:word" xmlns:w="http://schemas.openxmlformats.org/wordprocessingml/2006/main" xmlns:w14="http://schemas.microsoft.com/office/word/2010/wordml" xmlns:w15="http://schemas.microsoft.com/office/word/2012/wordml" xmlns:w16cex="http://schemas.microsoft.com/office/word/2018/wordml/cex" xmlns:w16cid="http://schemas.microsoft.com/office/word/2016/wordml/cid" xmlns:w16="http://schemas.microsoft.com/office/word/2018/wordml" xmlns:w16sdtdh="http://schemas.microsoft.com/office/word/2020/wordml/sdtdatahash" xmlns:w16se="http://schemas.microsoft.com/office/word/2015/wordml/symex" xmlns:wpg="http://schemas.microsoft.com/office/word/2010/wordprocessingGroup" xmlns:wpi="http://schemas.microsoft.com/office/word/2010/wordprocessingInk" xmlns:wne="http://schemas.microsoft.com/office/word/2006/wordml" xmlns:wps="http://schemas.microsoft.com/office/word/2010/wordprocessingShape" mc:Ignorable="w14 w15 w16se w16cid w16 w16cex w16sdtdh wp14">
   <w:p>
     <w:pPr>
       <w:jc w:val="left"/>
@@ -3148,7 +3661,156 @@
 </file>
 
 <file path=word/header2.xml><?xml version="1.0" encoding="utf-8"?>
-<w:hdr xmlns:wpc="http://schemas.microsoft.com/office/word/2010/wordprocessingCanvas" xmlns:cx="http://schemas.microsoft.com/office/drawing/2014/chartex" xmlns:cx1="http://schemas.microsoft.com/office/drawing/2015/9/8/chartex" xmlns:cx2="http://schemas.microsoft.com/office/drawing/2015/10/21/chartex" xmlns:cx3="http://schemas.microsoft.com/office/drawing/2016/5/9/chartex" xmlns:cx4="http://schemas.microsoft.com/office/drawing/2016/5/10/chartex" xmlns:cx5="http://schemas.microsoft.com/office/drawing/2016/5/11/chartex" xmlns:cx6="http://schemas.microsoft.com/office/drawing/2016/5/12/chartex" xmlns:cx7="http://schemas.microsoft.com/office/drawing/2016/5/13/chartex" xmlns:cx8="http://schemas.microsoft.com/office/drawing/2016/5/14/chartex" xmlns:mc="http://schemas.openxmlformats.org/markup-compatibility/2006" xmlns:aink="http://schemas.microsoft.com/office/drawing/2016/ink" xmlns:am3d="http://schemas.microsoft.com/office/drawing/2017/model3d" xmlns:o="urn:schemas-microsoft-com:office:office" xmlns:r="http://schemas.openxmlformats.org/officeDocument/2006/relationships" xmlns:m="http://schemas.openxmlformats.org/officeDocument/2006/math" xmlns:v="urn:schemas-microsoft-com:vml" xmlns:wp14="http://schemas.microsoft.com/office/word/2010/wordprocessingDrawing" xmlns:wp="http://schemas.openxmlformats.org/drawingml/2006/wordprocessingDrawing" xmlns:w10="urn:schemas-microsoft-com:office:word" xmlns:w="http://schemas.openxmlformats.org/wordprocessingml/2006/main" xmlns:w14="http://schemas.microsoft.com/office/word/2010/wordml" xmlns:w15="http://schemas.microsoft.com/office/word/2012/wordml" xmlns:w16cex="http://schemas.microsoft.com/office/word/2018/wordml/cex" xmlns:w16cid="http://schemas.microsoft.com/office/word/2016/wordml/cid" xmlns:w16="http://schemas.microsoft.com/office/word/2018/wordml" xmlns:w16se="http://schemas.microsoft.com/office/word/2015/wordml/symex" xmlns:wpg="http://schemas.microsoft.com/office/word/2010/wordprocessingGroup" xmlns:wpi="http://schemas.microsoft.com/office/word/2010/wordprocessingInk" xmlns:wne="http://schemas.microsoft.com/office/word/2006/wordml" xmlns:wps="http://schemas.microsoft.com/office/word/2010/wordprocessingShape" mc:Ignorable="w14 w15 w16se w16cid w16 w16cex wp14">
+<w:hdr xmlns:wpc="http://schemas.microsoft.com/office/word/2010/wordprocessingCanvas" xmlns:cx="http://schemas.microsoft.com/office/drawing/2014/chartex" xmlns:cx1="http://schemas.microsoft.com/office/drawing/2015/9/8/chartex" xmlns:cx2="http://schemas.microsoft.com/office/drawing/2015/10/21/chartex" xmlns:cx3="http://schemas.microsoft.com/office/drawing/2016/5/9/chartex" xmlns:cx4="http://schemas.microsoft.com/office/drawing/2016/5/10/chartex" xmlns:cx5="http://schemas.microsoft.com/office/drawing/2016/5/11/chartex" xmlns:cx6="http://schemas.microsoft.com/office/drawing/2016/5/12/chartex" xmlns:cx7="http://schemas.microsoft.com/office/drawing/2016/5/13/chartex" xmlns:cx8="http://schemas.microsoft.com/office/drawing/2016/5/14/chartex" xmlns:mc="http://schemas.openxmlformats.org/markup-compatibility/2006" xmlns:aink="http://schemas.microsoft.com/office/drawing/2016/ink" xmlns:am3d="http://schemas.microsoft.com/office/drawing/2017/model3d" xmlns:o="urn:schemas-microsoft-com:office:office" xmlns:oel="http://schemas.microsoft.com/office/2019/extlst" xmlns:r="http://schemas.openxmlformats.org/officeDocument/2006/relationships" xmlns:m="http://schemas.openxmlformats.org/officeDocument/2006/math" xmlns:v="urn:schemas-microsoft-com:vml" xmlns:wp14="http://schemas.microsoft.com/office/word/2010/wordprocessingDrawing" xmlns:wp="http://schemas.openxmlformats.org/drawingml/2006/wordprocessingDrawing" xmlns:w10="urn:schemas-microsoft-com:office:word" xmlns:w="http://schemas.openxmlformats.org/wordprocessingml/2006/main" xmlns:w14="http://schemas.microsoft.com/office/word/2010/wordml" xmlns:w15="http://schemas.microsoft.com/office/word/2012/wordml" xmlns:w16cex="http://schemas.microsoft.com/office/word/2018/wordml/cex" xmlns:w16cid="http://schemas.microsoft.com/office/word/2016/wordml/cid" xmlns:w16="http://schemas.microsoft.com/office/word/2018/wordml" xmlns:w16sdtdh="http://schemas.microsoft.com/office/word/2020/wordml/sdtdatahash" xmlns:w16se="http://schemas.microsoft.com/office/word/2015/wordml/symex" xmlns:wpg="http://schemas.microsoft.com/office/word/2010/wordprocessingGroup" xmlns:wpi="http://schemas.microsoft.com/office/word/2010/wordprocessingInk" xmlns:wne="http://schemas.microsoft.com/office/word/2006/wordml" xmlns:wps="http://schemas.microsoft.com/office/word/2010/wordprocessingShape" mc:Ignorable="w14 w15 w16se w16cid w16 w16cex w16sdtdh wp14">
+  <w:tbl>
+    <w:tblPr>
+      <w:tblStyle w:val="TableGrid"/>
+      <w:tblW w:w="0" w:type="auto"/>
+      <w:tblBorders>
+        <w:top w:val="none" w:sz="0" w:space="0" w:color="auto"/>
+        <w:left w:val="none" w:sz="0" w:space="0" w:color="auto"/>
+        <w:bottom w:val="none" w:sz="0" w:space="0" w:color="auto"/>
+        <w:right w:val="none" w:sz="0" w:space="0" w:color="auto"/>
+        <w:insideH w:val="none" w:sz="0" w:space="0" w:color="auto"/>
+        <w:insideV w:val="none" w:sz="0" w:space="0" w:color="auto"/>
+      </w:tblBorders>
+      <w:tblLook w:val="04A0" w:firstRow="1" w:lastRow="0" w:firstColumn="1" w:lastColumn="0" w:noHBand="0" w:noVBand="1"/>
+    </w:tblPr>
+    <w:tblGrid>
+      <w:gridCol w:w="4510"/>
+      <w:gridCol w:w="4510"/>
+    </w:tblGrid>
+    <w:tr>
+      <w:tc>
+        <w:tcPr>
+          <w:tcW w:w="4510" w:type="dxa"/>
+        </w:tcPr>
+        <w:p>
+          <w:pPr>
+            <w:jc w:val="left"/>
+            <w:rPr>
+              <w:sz w:val="16"/>
+            </w:rPr>
+          </w:pPr>
+          <w:r>
+            <w:rPr>
+              <w:rFonts w:ascii="Times New Roman" w:eastAsia="Times New Roman" w:hAnsi="Times New Roman" w:cs="Times New Roman"/>
+              <w:noProof/>
+              <w:sz w:val="24"/>
+              <w:szCs w:val="24"/>
+              <w:lang w:val="en-GB" w:eastAsia="en-GB"/>
+            </w:rPr>
+            <w:drawing>
+              <wp:anchor distT="0" distB="0" distL="114300" distR="114300" simplePos="0" relativeHeight="251665408" behindDoc="1" locked="0" layoutInCell="1" allowOverlap="1" wp14:anchorId="47EBC7A3" wp14:editId="31D4CFE0">
+                <wp:simplePos x="0" y="0"/>
+                <wp:positionH relativeFrom="column">
+                  <wp:posOffset>-1905</wp:posOffset>
+                </wp:positionH>
+                <wp:positionV relativeFrom="page">
+                  <wp:posOffset>5715</wp:posOffset>
+                </wp:positionV>
+                <wp:extent cx="1269365" cy="457200"/>
+                <wp:effectExtent l="0" t="0" r="635" b="0"/>
+                <wp:wrapTight wrapText="bothSides">
+                  <wp:wrapPolygon edited="0">
+                    <wp:start x="0" y="0"/>
+                    <wp:lineTo x="0" y="21000"/>
+                    <wp:lineTo x="20314" y="21000"/>
+                    <wp:lineTo x="20530" y="21000"/>
+                    <wp:lineTo x="21395" y="18000"/>
+                    <wp:lineTo x="21395" y="0"/>
+                    <wp:lineTo x="0" y="0"/>
+                  </wp:wrapPolygon>
+                </wp:wrapTight>
+                <wp:docPr id="3" name="Picture 3" descr="NIIS_logo_colour_200pxX4.png"/>
+                <wp:cNvGraphicFramePr>
+                  <a:graphicFrameLocks xmlns:a="http://schemas.openxmlformats.org/drawingml/2006/main" noChangeAspect="1"/>
+                </wp:cNvGraphicFramePr>
+                <a:graphic xmlns:a="http://schemas.openxmlformats.org/drawingml/2006/main">
+                  <a:graphicData uri="http://schemas.openxmlformats.org/drawingml/2006/picture">
+                    <pic:pic xmlns:pic="http://schemas.openxmlformats.org/drawingml/2006/picture">
+                      <pic:nvPicPr>
+                        <pic:cNvPr id="0" name="Picture 2" descr="NIIS_logo_colour_200pxX4.png"/>
+                        <pic:cNvPicPr>
+                          <a:picLocks noChangeAspect="1" noChangeArrowheads="1"/>
+                        </pic:cNvPicPr>
+                      </pic:nvPicPr>
+                      <pic:blipFill>
+                        <a:blip r:embed="rId1">
+                          <a:extLst>
+                            <a:ext uri="{28A0092B-C50C-407E-A947-70E740481C1C}">
+                              <a14:useLocalDpi xmlns:a14="http://schemas.microsoft.com/office/drawing/2010/main" val="0"/>
+                            </a:ext>
+                          </a:extLst>
+                        </a:blip>
+                        <a:srcRect/>
+                        <a:stretch>
+                          <a:fillRect/>
+                        </a:stretch>
+                      </pic:blipFill>
+                      <pic:spPr bwMode="auto">
+                        <a:xfrm>
+                          <a:off x="0" y="0"/>
+                          <a:ext cx="1269365" cy="457200"/>
+                        </a:xfrm>
+                        <a:prstGeom prst="rect">
+                          <a:avLst/>
+                        </a:prstGeom>
+                        <a:noFill/>
+                        <a:ln>
+                          <a:noFill/>
+                        </a:ln>
+                      </pic:spPr>
+                    </pic:pic>
+                  </a:graphicData>
+                </a:graphic>
+                <wp14:sizeRelH relativeFrom="page">
+                  <wp14:pctWidth>0</wp14:pctWidth>
+                </wp14:sizeRelH>
+                <wp14:sizeRelV relativeFrom="page">
+                  <wp14:pctHeight>0</wp14:pctHeight>
+                </wp14:sizeRelV>
+              </wp:anchor>
+            </w:drawing>
+          </w:r>
+        </w:p>
+      </w:tc>
+      <w:tc>
+        <w:tcPr>
+          <w:tcW w:w="4510" w:type="dxa"/>
+        </w:tcPr>
+        <w:p>
+          <w:pPr>
+            <w:jc w:val="right"/>
+            <w:rPr>
+              <w:i/>
+              <w:iCs/>
+              <w:sz w:val="13"/>
+              <w:szCs w:val="16"/>
+            </w:rPr>
+          </w:pPr>
+          <w:r>
+            <w:rPr>
+              <w:i/>
+              <w:iCs/>
+              <w:sz w:val="13"/>
+              <w:szCs w:val="16"/>
+            </w:rPr>
+            <w:t>V</w:t>
+          </w:r>
+          <w:r>
+            <w:rPr>
+              <w:i/>
+              <w:iCs/>
+              <w:sz w:val="13"/>
+              <w:szCs w:val="16"/>
+            </w:rPr>
+            <w:t>2, updated 15 June 2022</w:t>
+          </w:r>
+        </w:p>
+      </w:tc>
+    </w:tr>
+  </w:tbl>
   <w:p>
     <w:pPr>
       <w:jc w:val="left"/>
@@ -3159,6 +3821,9 @@
   </w:p>
   <w:p>
     <w:pPr>
+      <w:tabs>
+        <w:tab w:val="left" w:pos="7130"/>
+      </w:tabs>
       <w:jc w:val="left"/>
       <w:rPr>
         <w:sz w:val="16"/>
@@ -3166,78 +3831,16 @@
     </w:pPr>
     <w:r>
       <w:rPr>
-        <w:noProof/>
-        <w:lang w:val="en-GB" w:eastAsia="en-GB"/>
+        <w:sz w:val="16"/>
       </w:rPr>
-      <w:drawing>
-        <wp:anchor distT="0" distB="0" distL="114300" distR="114300" simplePos="0" relativeHeight="251661312" behindDoc="1" locked="0" layoutInCell="1" allowOverlap="1" wp14:anchorId="7DA0C119" wp14:editId="1B1CD458">
-          <wp:simplePos x="0" y="0"/>
-          <wp:positionH relativeFrom="column">
-            <wp:posOffset>0</wp:posOffset>
-          </wp:positionH>
-          <wp:positionV relativeFrom="page">
-            <wp:posOffset>396240</wp:posOffset>
-          </wp:positionV>
-          <wp:extent cx="1269365" cy="457200"/>
-          <wp:effectExtent l="0" t="0" r="635" b="0"/>
-          <wp:wrapNone/>
-          <wp:docPr id="3" name="Picture 3" descr="NIIS_logo_colour_200pxX4.png"/>
-          <wp:cNvGraphicFramePr>
-            <a:graphicFrameLocks xmlns:a="http://schemas.openxmlformats.org/drawingml/2006/main" noChangeAspect="1"/>
-          </wp:cNvGraphicFramePr>
-          <a:graphic xmlns:a="http://schemas.openxmlformats.org/drawingml/2006/main">
-            <a:graphicData uri="http://schemas.openxmlformats.org/drawingml/2006/picture">
-              <pic:pic xmlns:pic="http://schemas.openxmlformats.org/drawingml/2006/picture">
-                <pic:nvPicPr>
-                  <pic:cNvPr id="0" name="Picture 2" descr="NIIS_logo_colour_200pxX4.png"/>
-                  <pic:cNvPicPr>
-                    <a:picLocks noChangeAspect="1" noChangeArrowheads="1"/>
-                  </pic:cNvPicPr>
-                </pic:nvPicPr>
-                <pic:blipFill>
-                  <a:blip r:embed="rId1">
-                    <a:extLst>
-                      <a:ext uri="{28A0092B-C50C-407E-A947-70E740481C1C}">
-                        <a14:useLocalDpi xmlns:a14="http://schemas.microsoft.com/office/drawing/2010/main" val="0"/>
-                      </a:ext>
-                    </a:extLst>
-                  </a:blip>
-                  <a:srcRect/>
-                  <a:stretch>
-                    <a:fillRect/>
-                  </a:stretch>
-                </pic:blipFill>
-                <pic:spPr bwMode="auto">
-                  <a:xfrm>
-                    <a:off x="0" y="0"/>
-                    <a:ext cx="1269365" cy="457200"/>
-                  </a:xfrm>
-                  <a:prstGeom prst="rect">
-                    <a:avLst/>
-                  </a:prstGeom>
-                  <a:noFill/>
-                  <a:ln>
-                    <a:noFill/>
-                  </a:ln>
-                </pic:spPr>
-              </pic:pic>
-            </a:graphicData>
-          </a:graphic>
-          <wp14:sizeRelH relativeFrom="page">
-            <wp14:pctWidth>0</wp14:pctWidth>
-          </wp14:sizeRelH>
-          <wp14:sizeRelV relativeFrom="page">
-            <wp14:pctHeight>0</wp14:pctHeight>
-          </wp14:sizeRelV>
-        </wp:anchor>
-      </w:drawing>
+      <w:tab/>
     </w:r>
   </w:p>
 </w:hdr>
 </file>
 
 <file path=word/numbering.xml><?xml version="1.0" encoding="utf-8"?>
-<w:numbering xmlns:wpc="http://schemas.microsoft.com/office/word/2010/wordprocessingCanvas" xmlns:cx="http://schemas.microsoft.com/office/drawing/2014/chartex" xmlns:cx1="http://schemas.microsoft.com/office/drawing/2015/9/8/chartex" xmlns:cx2="http://schemas.microsoft.com/office/drawing/2015/10/21/chartex" xmlns:cx3="http://schemas.microsoft.com/office/drawing/2016/5/9/chartex" xmlns:cx4="http://schemas.microsoft.com/office/drawing/2016/5/10/chartex" xmlns:cx5="http://schemas.microsoft.com/office/drawing/2016/5/11/chartex" xmlns:cx6="http://schemas.microsoft.com/office/drawing/2016/5/12/chartex" xmlns:cx7="http://schemas.microsoft.com/office/drawing/2016/5/13/chartex" xmlns:cx8="http://schemas.microsoft.com/office/drawing/2016/5/14/chartex" xmlns:mc="http://schemas.openxmlformats.org/markup-compatibility/2006" xmlns:aink="http://schemas.microsoft.com/office/drawing/2016/ink" xmlns:am3d="http://schemas.microsoft.com/office/drawing/2017/model3d" xmlns:o="urn:schemas-microsoft-com:office:office" xmlns:r="http://schemas.openxmlformats.org/officeDocument/2006/relationships" xmlns:m="http://schemas.openxmlformats.org/officeDocument/2006/math" xmlns:v="urn:schemas-microsoft-com:vml" xmlns:wp14="http://schemas.microsoft.com/office/word/2010/wordprocessingDrawing" xmlns:wp="http://schemas.openxmlformats.org/drawingml/2006/wordprocessingDrawing" xmlns:w10="urn:schemas-microsoft-com:office:word" xmlns:w="http://schemas.openxmlformats.org/wordprocessingml/2006/main" xmlns:w14="http://schemas.microsoft.com/office/word/2010/wordml" xmlns:w15="http://schemas.microsoft.com/office/word/2012/wordml" xmlns:w16cex="http://schemas.microsoft.com/office/word/2018/wordml/cex" xmlns:w16cid="http://schemas.microsoft.com/office/word/2016/wordml/cid" xmlns:w16="http://schemas.microsoft.com/office/word/2018/wordml" xmlns:w16se="http://schemas.microsoft.com/office/word/2015/wordml/symex" xmlns:wpg="http://schemas.microsoft.com/office/word/2010/wordprocessingGroup" xmlns:wpi="http://schemas.microsoft.com/office/word/2010/wordprocessingInk" xmlns:wne="http://schemas.microsoft.com/office/word/2006/wordml" xmlns:wps="http://schemas.microsoft.com/office/word/2010/wordprocessingShape" mc:Ignorable="w14 w15 w16se w16cid w16 w16cex wp14">
+<w:numbering xmlns:wpc="http://schemas.microsoft.com/office/word/2010/wordprocessingCanvas" xmlns:cx="http://schemas.microsoft.com/office/drawing/2014/chartex" xmlns:cx1="http://schemas.microsoft.com/office/drawing/2015/9/8/chartex" xmlns:cx2="http://schemas.microsoft.com/office/drawing/2015/10/21/chartex" xmlns:cx3="http://schemas.microsoft.com/office/drawing/2016/5/9/chartex" xmlns:cx4="http://schemas.microsoft.com/office/drawing/2016/5/10/chartex" xmlns:cx5="http://schemas.microsoft.com/office/drawing/2016/5/11/chartex" xmlns:cx6="http://schemas.microsoft.com/office/drawing/2016/5/12/chartex" xmlns:cx7="http://schemas.microsoft.com/office/drawing/2016/5/13/chartex" xmlns:cx8="http://schemas.microsoft.com/office/drawing/2016/5/14/chartex" xmlns:mc="http://schemas.openxmlformats.org/markup-compatibility/2006" xmlns:aink="http://schemas.microsoft.com/office/drawing/2016/ink" xmlns:am3d="http://schemas.microsoft.com/office/drawing/2017/model3d" xmlns:o="urn:schemas-microsoft-com:office:office" xmlns:oel="http://schemas.microsoft.com/office/2019/extlst" xmlns:r="http://schemas.openxmlformats.org/officeDocument/2006/relationships" xmlns:m="http://schemas.openxmlformats.org/officeDocument/2006/math" xmlns:v="urn:schemas-microsoft-com:vml" xmlns:wp14="http://schemas.microsoft.com/office/word/2010/wordprocessingDrawing" xmlns:wp="http://schemas.openxmlformats.org/drawingml/2006/wordprocessingDrawing" xmlns:w10="urn:schemas-microsoft-com:office:word" xmlns:w="http://schemas.openxmlformats.org/wordprocessingml/2006/main" xmlns:w14="http://schemas.microsoft.com/office/word/2010/wordml" xmlns:w15="http://schemas.microsoft.com/office/word/2012/wordml" xmlns:w16cex="http://schemas.microsoft.com/office/word/2018/wordml/cex" xmlns:w16cid="http://schemas.microsoft.com/office/word/2016/wordml/cid" xmlns:w16="http://schemas.microsoft.com/office/word/2018/wordml" xmlns:w16sdtdh="http://schemas.microsoft.com/office/word/2020/wordml/sdtdatahash" xmlns:w16se="http://schemas.microsoft.com/office/word/2015/wordml/symex" xmlns:wpg="http://schemas.microsoft.com/office/word/2010/wordprocessingGroup" xmlns:wpi="http://schemas.microsoft.com/office/word/2010/wordprocessingInk" xmlns:wne="http://schemas.microsoft.com/office/word/2006/wordml" xmlns:wps="http://schemas.microsoft.com/office/word/2010/wordprocessingShape" mc:Ignorable="w14 w15 w16se w16cid w16 w16cex w16sdtdh wp14">
   <w:abstractNum w:abstractNumId="0" w15:restartNumberingAfterBreak="0">
     <w:nsid w:val="0A34284A"/>
     <w:multiLevelType w:val="multilevel"/>
@@ -4472,37 +5075,37 @@
       </w:pPr>
     </w:lvl>
   </w:abstractNum>
-  <w:num w:numId="1">
+  <w:num w:numId="1" w16cid:durableId="1406296388">
     <w:abstractNumId w:val="2"/>
   </w:num>
-  <w:num w:numId="2">
+  <w:num w:numId="2" w16cid:durableId="1999266416">
     <w:abstractNumId w:val="8"/>
   </w:num>
-  <w:num w:numId="3">
+  <w:num w:numId="3" w16cid:durableId="923953081">
     <w:abstractNumId w:val="9"/>
   </w:num>
-  <w:num w:numId="4">
+  <w:num w:numId="4" w16cid:durableId="1607883631">
     <w:abstractNumId w:val="1"/>
   </w:num>
-  <w:num w:numId="5">
+  <w:num w:numId="5" w16cid:durableId="1532188100">
     <w:abstractNumId w:val="5"/>
   </w:num>
-  <w:num w:numId="6">
+  <w:num w:numId="6" w16cid:durableId="342438972">
     <w:abstractNumId w:val="0"/>
   </w:num>
-  <w:num w:numId="7">
+  <w:num w:numId="7" w16cid:durableId="712389030">
     <w:abstractNumId w:val="6"/>
   </w:num>
-  <w:num w:numId="8">
+  <w:num w:numId="8" w16cid:durableId="1472557932">
     <w:abstractNumId w:val="3"/>
   </w:num>
-  <w:num w:numId="9">
+  <w:num w:numId="9" w16cid:durableId="1738556271">
     <w:abstractNumId w:val="4"/>
   </w:num>
-  <w:num w:numId="10">
+  <w:num w:numId="10" w16cid:durableId="129787494">
     <w:abstractNumId w:val="7"/>
   </w:num>
-  <w:num w:numId="11">
+  <w:num w:numId="11" w16cid:durableId="806045790">
     <w:abstractNumId w:val="5"/>
   </w:num>
   <w:numIdMacAtCleanup w:val="10"/>
@@ -4510,7 +5113,7 @@
 </file>
 
 <file path=word/styles.xml><?xml version="1.0" encoding="utf-8"?>
-<w:styles xmlns:mc="http://schemas.openxmlformats.org/markup-compatibility/2006" xmlns:r="http://schemas.openxmlformats.org/officeDocument/2006/relationships" xmlns:w="http://schemas.openxmlformats.org/wordprocessingml/2006/main" xmlns:w14="http://schemas.microsoft.com/office/word/2010/wordml" xmlns:w15="http://schemas.microsoft.com/office/word/2012/wordml" xmlns:w16cex="http://schemas.microsoft.com/office/word/2018/wordml/cex" xmlns:w16cid="http://schemas.microsoft.com/office/word/2016/wordml/cid" xmlns:w16="http://schemas.microsoft.com/office/word/2018/wordml" xmlns:w16se="http://schemas.microsoft.com/office/word/2015/wordml/symex" mc:Ignorable="w14 w15 w16se w16cid w16 w16cex">
+<w:styles xmlns:mc="http://schemas.openxmlformats.org/markup-compatibility/2006" xmlns:r="http://schemas.openxmlformats.org/officeDocument/2006/relationships" xmlns:w="http://schemas.openxmlformats.org/wordprocessingml/2006/main" xmlns:w14="http://schemas.microsoft.com/office/word/2010/wordml" xmlns:w15="http://schemas.microsoft.com/office/word/2012/wordml" xmlns:w16cex="http://schemas.microsoft.com/office/word/2018/wordml/cex" xmlns:w16cid="http://schemas.microsoft.com/office/word/2016/wordml/cid" xmlns:w16="http://schemas.microsoft.com/office/word/2018/wordml" xmlns:w16sdtdh="http://schemas.microsoft.com/office/word/2020/wordml/sdtdatahash" xmlns:w16se="http://schemas.microsoft.com/office/word/2015/wordml/symex" mc:Ignorable="w14 w15 w16se w16cid w16 w16cex w16sdtdh">
   <w:docDefaults>
     <w:rPrDefault>
       <w:rPr>

</xml_diff>